<commit_message>
Completada la funcionalidad para guardar contacto nuevo
</commit_message>
<xml_diff>
--- a/Guia parte 4.docx
+++ b/Guia parte 4.docx
@@ -54,21 +54,7 @@
         <w:rPr>
           <w:lang w:val="es-MX"/>
         </w:rPr>
-        <w:t xml:space="preserve">Básicamente todo lo haremos desde el componente </w:t>
-      </w:r>
-      <w:proofErr w:type="spellStart"/>
-      <w:r>
-        <w:rPr>
-          <w:lang w:val="es-MX"/>
-        </w:rPr>
-        <w:t>Vue</w:t>
-      </w:r>
-      <w:proofErr w:type="spellEnd"/>
-      <w:r>
-        <w:rPr>
-          <w:lang w:val="es-MX"/>
-        </w:rPr>
-        <w:t>. Seguimos estos pasos:</w:t>
+        <w:t>Básicamente todo lo haremos desde el componente Vue. Seguimos estos pasos:</w:t>
       </w:r>
     </w:p>
     <w:p>
@@ -166,21 +152,7 @@
         <w:rPr>
           <w:lang w:val="es-MX"/>
         </w:rPr>
-        <w:t xml:space="preserve">Como se ve, con </w:t>
-      </w:r>
-      <w:proofErr w:type="spellStart"/>
-      <w:r>
-        <w:rPr>
-          <w:lang w:val="es-MX"/>
-        </w:rPr>
-        <w:t>colspan</w:t>
-      </w:r>
-      <w:proofErr w:type="spellEnd"/>
-      <w:r>
-        <w:rPr>
-          <w:lang w:val="es-MX"/>
-        </w:rPr>
-        <w:t xml:space="preserve"> se agrupan dos columnas en una</w:t>
+        <w:t>Como se ve, con colspan se agrupan dos columnas en una</w:t>
       </w:r>
     </w:p>
     <w:p>
@@ -264,35 +236,7 @@
         <w:rPr>
           <w:lang w:val="es-MX"/>
         </w:rPr>
-        <w:t xml:space="preserve">Agregamos un nuevo método o función en el </w:t>
-      </w:r>
-      <w:proofErr w:type="spellStart"/>
-      <w:r>
-        <w:rPr>
-          <w:lang w:val="es-MX"/>
-        </w:rPr>
-        <w:t>scritp</w:t>
-      </w:r>
-      <w:proofErr w:type="spellEnd"/>
-      <w:r>
-        <w:rPr>
-          <w:lang w:val="es-MX"/>
-        </w:rPr>
-        <w:t xml:space="preserve"> del mismo </w:t>
-      </w:r>
-      <w:proofErr w:type="spellStart"/>
-      <w:r>
-        <w:rPr>
-          <w:lang w:val="es-MX"/>
-        </w:rPr>
-        <w:t>compontente</w:t>
-      </w:r>
-      <w:proofErr w:type="spellEnd"/>
-      <w:r>
-        <w:rPr>
-          <w:lang w:val="es-MX"/>
-        </w:rPr>
-        <w:t>:</w:t>
+        <w:t>Agregamos un nuevo método o función en el scritp del mismo compontente:</w:t>
       </w:r>
     </w:p>
     <w:p>
@@ -356,49 +300,7 @@
         <w:rPr>
           <w:lang w:val="es-MX"/>
         </w:rPr>
-        <w:t xml:space="preserve">Como puede apreciarse, en vez del método </w:t>
-      </w:r>
-      <w:proofErr w:type="spellStart"/>
-      <w:r>
-        <w:rPr>
-          <w:lang w:val="es-MX"/>
-        </w:rPr>
-        <w:t>get</w:t>
-      </w:r>
-      <w:proofErr w:type="spellEnd"/>
-      <w:r>
-        <w:rPr>
-          <w:lang w:val="es-MX"/>
-        </w:rPr>
-        <w:t xml:space="preserve">, se usa el método </w:t>
-      </w:r>
-      <w:proofErr w:type="spellStart"/>
-      <w:r>
-        <w:rPr>
-          <w:lang w:val="es-MX"/>
-        </w:rPr>
-        <w:t>delete</w:t>
-      </w:r>
-      <w:proofErr w:type="spellEnd"/>
-      <w:r>
-        <w:rPr>
-          <w:lang w:val="es-MX"/>
-        </w:rPr>
-        <w:t xml:space="preserve">. Además, se agregó una barra inclinada al principio de la dirección o ruta requerida y otra más al final a la cual también se le concatena el id. Este id coincide con el id de la tabla Contactos, y que luego también se especificará dentro del botón mismo de eliminar en el </w:t>
-      </w:r>
-      <w:proofErr w:type="spellStart"/>
-      <w:r>
-        <w:rPr>
-          <w:lang w:val="es-MX"/>
-        </w:rPr>
-        <w:t>template</w:t>
-      </w:r>
-      <w:proofErr w:type="spellEnd"/>
-      <w:r>
-        <w:rPr>
-          <w:lang w:val="es-MX"/>
-        </w:rPr>
-        <w:t>.</w:t>
+        <w:t>Como puede apreciarse, en vez del método get, se usa el método delete. Además, se agregó una barra inclinada al principio de la dirección o ruta requerida y otra más al final a la cual también se le concatena el id. Este id coincide con el id de la tabla Contactos, y que luego también se especificará dentro del botón mismo de eliminar en el template.</w:t>
       </w:r>
     </w:p>
     <w:p>
@@ -433,21 +335,7 @@
         <w:rPr>
           <w:lang w:val="es-MX"/>
         </w:rPr>
-        <w:t xml:space="preserve">Se hace el llamado respectivo a la función eliminar, desde el </w:t>
-      </w:r>
-      <w:proofErr w:type="spellStart"/>
-      <w:r>
-        <w:rPr>
-          <w:lang w:val="es-MX"/>
-        </w:rPr>
-        <w:t>template</w:t>
-      </w:r>
-      <w:proofErr w:type="spellEnd"/>
-      <w:r>
-        <w:rPr>
-          <w:lang w:val="es-MX"/>
-        </w:rPr>
-        <w:t>, en el botón eliminar, con @clic, así:</w:t>
+        <w:t>Se hace el llamado respectivo a la función eliminar, desde el template, en el botón eliminar, con @clic, así:</w:t>
       </w:r>
     </w:p>
     <w:p>
@@ -524,63 +412,7 @@
         <w:rPr>
           <w:lang w:val="es-MX"/>
         </w:rPr>
-        <w:t xml:space="preserve">Se hace la </w:t>
-      </w:r>
-      <w:proofErr w:type="gramStart"/>
-      <w:r>
-        <w:rPr>
-          <w:lang w:val="es-MX"/>
-        </w:rPr>
-        <w:t>codificación necesario</w:t>
-      </w:r>
-      <w:proofErr w:type="gramEnd"/>
-      <w:r>
-        <w:rPr>
-          <w:lang w:val="es-MX"/>
-        </w:rPr>
-        <w:t xml:space="preserve"> en el método </w:t>
-      </w:r>
-      <w:proofErr w:type="spellStart"/>
-      <w:r>
-        <w:rPr>
-          <w:lang w:val="es-MX"/>
-        </w:rPr>
-        <w:t>destroy</w:t>
-      </w:r>
-      <w:proofErr w:type="spellEnd"/>
-      <w:r>
-        <w:rPr>
-          <w:lang w:val="es-MX"/>
-        </w:rPr>
-        <w:t xml:space="preserve">() del api </w:t>
-      </w:r>
-      <w:proofErr w:type="spellStart"/>
-      <w:r>
-        <w:rPr>
-          <w:lang w:val="es-MX"/>
-        </w:rPr>
-        <w:t>controller</w:t>
-      </w:r>
-      <w:proofErr w:type="spellEnd"/>
-      <w:r>
-        <w:rPr>
-          <w:lang w:val="es-MX"/>
-        </w:rPr>
-        <w:t xml:space="preserve"> (recordar que se llama </w:t>
-      </w:r>
-      <w:proofErr w:type="spellStart"/>
-      <w:r>
-        <w:rPr>
-          <w:lang w:val="es-MX"/>
-        </w:rPr>
-        <w:t>ContactController</w:t>
-      </w:r>
-      <w:proofErr w:type="spellEnd"/>
-      <w:r>
-        <w:rPr>
-          <w:lang w:val="es-MX"/>
-        </w:rPr>
-        <w:t>):</w:t>
+        <w:t>Se hace la codificación necesario en el método destroy() del api controller (recordar que se llama ContactController):</w:t>
       </w:r>
     </w:p>
     <w:p>
@@ -644,23 +476,7 @@
         <w:rPr>
           <w:lang w:val="es-MX"/>
         </w:rPr>
-        <w:t>Por default, aparece la instancia $</w:t>
-      </w:r>
-      <w:proofErr w:type="spellStart"/>
-      <w:proofErr w:type="gramStart"/>
-      <w:r>
-        <w:rPr>
-          <w:lang w:val="es-MX"/>
-        </w:rPr>
-        <w:t>contact</w:t>
-      </w:r>
-      <w:proofErr w:type="spellEnd"/>
-      <w:proofErr w:type="gramEnd"/>
-      <w:r>
-        <w:rPr>
-          <w:lang w:val="es-MX"/>
-        </w:rPr>
-        <w:t xml:space="preserve"> pero en algunos casos, esto da un error inesperado. Por eso, se recomienda colocarlo en español o con otro nombre.</w:t>
+        <w:t>Por default, aparece la instancia $contact pero en algunos casos, esto da un error inesperado. Por eso, se recomienda colocarlo en español o con otro nombre.</w:t>
       </w:r>
     </w:p>
     <w:p>
@@ -816,77 +632,7 @@
         <w:rPr>
           <w:lang w:val="en-US"/>
         </w:rPr>
-        <w:t xml:space="preserve">. </w:t>
-      </w:r>
-      <w:proofErr w:type="spellStart"/>
-      <w:r>
-        <w:rPr>
-          <w:lang w:val="en-US"/>
-        </w:rPr>
-        <w:t>Allí</w:t>
-      </w:r>
-      <w:proofErr w:type="spellEnd"/>
-      <w:r>
-        <w:rPr>
-          <w:lang w:val="en-US"/>
-        </w:rPr>
-        <w:t xml:space="preserve"> </w:t>
-      </w:r>
-      <w:proofErr w:type="spellStart"/>
-      <w:r>
-        <w:rPr>
-          <w:lang w:val="en-US"/>
-        </w:rPr>
-        <w:t>bajamos</w:t>
-      </w:r>
-      <w:proofErr w:type="spellEnd"/>
-      <w:r>
-        <w:rPr>
-          <w:lang w:val="en-US"/>
-        </w:rPr>
-        <w:t xml:space="preserve"> </w:t>
-      </w:r>
-      <w:proofErr w:type="spellStart"/>
-      <w:r>
-        <w:rPr>
-          <w:lang w:val="en-US"/>
-        </w:rPr>
-        <w:t>por</w:t>
-      </w:r>
-      <w:proofErr w:type="spellEnd"/>
-      <w:r>
-        <w:rPr>
-          <w:lang w:val="en-US"/>
-        </w:rPr>
-        <w:t xml:space="preserve"> la </w:t>
-      </w:r>
-      <w:proofErr w:type="spellStart"/>
-      <w:r>
-        <w:rPr>
-          <w:lang w:val="en-US"/>
-        </w:rPr>
-        <w:t>página</w:t>
-      </w:r>
-      <w:proofErr w:type="spellEnd"/>
-      <w:r>
-        <w:rPr>
-          <w:lang w:val="en-US"/>
-        </w:rPr>
-        <w:t xml:space="preserve"> y </w:t>
-      </w:r>
-      <w:proofErr w:type="spellStart"/>
-      <w:r>
-        <w:rPr>
-          <w:lang w:val="en-US"/>
-        </w:rPr>
-        <w:t>ubicamos</w:t>
-      </w:r>
-      <w:proofErr w:type="spellEnd"/>
-      <w:r>
-        <w:rPr>
-          <w:lang w:val="en-US"/>
-        </w:rPr>
-        <w:t xml:space="preserve"> Live Demo</w:t>
+        <w:t>. Allí bajamos por la página y ubicamos Live Demo</w:t>
       </w:r>
     </w:p>
     <w:p>
@@ -952,19 +698,11 @@
           <w:lang w:val="en-US"/>
         </w:rPr>
       </w:pPr>
-      <w:proofErr w:type="spellStart"/>
       <w:r>
         <w:rPr>
           <w:lang w:val="en-US"/>
         </w:rPr>
-        <w:t>Copiamos</w:t>
-      </w:r>
-      <w:proofErr w:type="spellEnd"/>
-      <w:r>
-        <w:rPr>
-          <w:lang w:val="en-US"/>
-        </w:rPr>
-        <w:t xml:space="preserve"> ese Código.</w:t>
+        <w:t>Copiamos ese Código.</w:t>
       </w:r>
     </w:p>
     <w:p>
@@ -980,15 +718,7 @@
         <w:t>Vamos a nuestro componente y p</w:t>
       </w:r>
       <w:r>
-        <w:t xml:space="preserve">egamos debajo de la etiqueta </w:t>
-      </w:r>
-      <w:proofErr w:type="spellStart"/>
-      <w:r>
-        <w:t>hr</w:t>
-      </w:r>
-      <w:proofErr w:type="spellEnd"/>
-      <w:r>
-        <w:t>:</w:t>
+        <w:t>egamos debajo de la etiqueta hr:</w:t>
       </w:r>
     </w:p>
     <w:p>
@@ -1001,23 +731,7 @@
         <w:jc w:val="both"/>
       </w:pPr>
       <w:r>
-        <w:t>Quitamos del botón la parte de data-bs-</w:t>
-      </w:r>
-      <w:proofErr w:type="spellStart"/>
-      <w:r>
-        <w:t>toggle</w:t>
-      </w:r>
-      <w:proofErr w:type="spellEnd"/>
-      <w:r>
-        <w:t xml:space="preserve"> y data-bs-</w:t>
-      </w:r>
-      <w:proofErr w:type="gramStart"/>
-      <w:r>
-        <w:t>target</w:t>
-      </w:r>
-      <w:proofErr w:type="gramEnd"/>
-      <w:r>
-        <w:t xml:space="preserve">. </w:t>
+        <w:t xml:space="preserve">Quitamos del botón la parte de data-bs-toggle y data-bs-target. </w:t>
       </w:r>
     </w:p>
     <w:p>
@@ -1088,6 +802,9 @@
         <w:jc w:val="both"/>
       </w:pPr>
       <w:r>
+        <w:rPr>
+          <w:noProof/>
+        </w:rPr>
         <w:drawing>
           <wp:inline distT="0" distB="0" distL="0" distR="0" wp14:anchorId="4630FA8D" wp14:editId="10C32FFA">
             <wp:extent cx="5612130" cy="718820"/>
@@ -1156,6 +873,9 @@
         <w:jc w:val="both"/>
       </w:pPr>
       <w:r>
+        <w:rPr>
+          <w:noProof/>
+        </w:rPr>
         <w:drawing>
           <wp:inline distT="0" distB="0" distL="0" distR="0" wp14:anchorId="5A111538" wp14:editId="13D0ECBD">
             <wp:extent cx="4216400" cy="787653"/>
@@ -1209,31 +929,18 @@
         <w:jc w:val="both"/>
       </w:pPr>
       <w:r>
-        <w:t>Le añadimos una clase dinámica (con :</w:t>
-      </w:r>
-      <w:proofErr w:type="spellStart"/>
-      <w:r>
-        <w:t>class</w:t>
-      </w:r>
-      <w:proofErr w:type="spellEnd"/>
-      <w:r>
-        <w:t xml:space="preserve">, algo propio de </w:t>
-      </w:r>
-      <w:proofErr w:type="spellStart"/>
-      <w:r>
-        <w:t>Vue</w:t>
-      </w:r>
-      <w:proofErr w:type="spellEnd"/>
-      <w:r>
-        <w:t>), de tal modo que el estilo que vamos a crear más abajo, solo se active si se cumple una condición. Observe la siguiente captura:</w:t>
-      </w:r>
-    </w:p>
-    <w:p>
-      <w:pPr>
-        <w:pStyle w:val="Prrafodelista"/>
-        <w:jc w:val="both"/>
-      </w:pPr>
-      <w:r>
+        <w:t>Le añadimos una clase dinámica (con :class, algo propio de Vue), de tal modo que el estilo que vamos a crear más abajo, solo se active si se cumple una condición. Observe la siguiente captura:</w:t>
+      </w:r>
+    </w:p>
+    <w:p>
+      <w:pPr>
+        <w:pStyle w:val="Prrafodelista"/>
+        <w:jc w:val="both"/>
+      </w:pPr>
+      <w:r>
+        <w:rPr>
+          <w:noProof/>
+        </w:rPr>
         <w:drawing>
           <wp:inline distT="0" distB="0" distL="0" distR="0" wp14:anchorId="5F3A7601" wp14:editId="1B0C0897">
             <wp:extent cx="5612130" cy="611505"/>
@@ -1315,15 +1022,7 @@
         <w:t>modal</w:t>
       </w:r>
       <w:r>
-        <w:t xml:space="preserve">, que quiere decir </w:t>
-      </w:r>
-      <w:proofErr w:type="gramStart"/>
-      <w:r>
-        <w:t>que</w:t>
-      </w:r>
-      <w:proofErr w:type="gramEnd"/>
-      <w:r>
-        <w:t xml:space="preserve"> si modal es </w:t>
+        <w:t xml:space="preserve">, que quiere decir que si modal es </w:t>
       </w:r>
       <w:r>
         <w:rPr>
@@ -1359,13 +1058,8 @@
       <w:pPr>
         <w:jc w:val="both"/>
       </w:pPr>
-      <w:proofErr w:type="gramStart"/>
-      <w:r>
-        <w:t>Pero,</w:t>
-      </w:r>
-      <w:proofErr w:type="gramEnd"/>
-      <w:r>
-        <w:t xml:space="preserve"> ¿dónde definimos este atributo booleano? En el script del componente.</w:t>
+      <w:r>
+        <w:t>Pero, ¿dónde definimos este atributo booleano? En el script del componente.</w:t>
       </w:r>
     </w:p>
     <w:p>
@@ -1386,6 +1080,9 @@
         <w:jc w:val="both"/>
       </w:pPr>
       <w:r>
+        <w:rPr>
+          <w:noProof/>
+        </w:rPr>
         <w:drawing>
           <wp:inline distT="0" distB="0" distL="0" distR="0" wp14:anchorId="526BC28C" wp14:editId="7F05A331">
             <wp:extent cx="5052950" cy="840443"/>
@@ -1441,22 +1138,17 @@
         <w:jc w:val="both"/>
       </w:pPr>
       <w:r>
-        <w:t xml:space="preserve">También aprovechamos y agregamos el atributo </w:t>
-      </w:r>
-      <w:proofErr w:type="spellStart"/>
-      <w:r>
-        <w:t>tituloModal</w:t>
-      </w:r>
-      <w:proofErr w:type="spellEnd"/>
-      <w:r>
-        <w:t>, que se inicializa como vacío:</w:t>
-      </w:r>
-    </w:p>
-    <w:p>
-      <w:pPr>
-        <w:jc w:val="both"/>
-      </w:pPr>
-      <w:r>
+        <w:t>También aprovechamos y agregamos el atributo tituloModal, que se inicializa como vacío:</w:t>
+      </w:r>
+    </w:p>
+    <w:p>
+      <w:pPr>
+        <w:jc w:val="both"/>
+      </w:pPr>
+      <w:r>
+        <w:rPr>
+          <w:noProof/>
+        </w:rPr>
         <w:drawing>
           <wp:inline distT="0" distB="0" distL="0" distR="0" wp14:anchorId="4C43C902" wp14:editId="74EDDF0B">
             <wp:extent cx="2998519" cy="1106836"/>
@@ -1510,15 +1202,7 @@
         <w:t>s</w:t>
       </w:r>
       <w:r>
-        <w:t xml:space="preserve">. Por ahora, dentro de </w:t>
-      </w:r>
-      <w:proofErr w:type="spellStart"/>
-      <w:r>
-        <w:t>methods</w:t>
-      </w:r>
-      <w:proofErr w:type="spellEnd"/>
-      <w:r>
-        <w:t>, donde ya tenemos los métodos listar</w:t>
+        <w:t>. Por ahora, dentro de methods, donde ya tenemos los métodos listar</w:t>
       </w:r>
       <w:r>
         <w:t xml:space="preserve"> y eliminar, creamos dos métodos nuevos:</w:t>
@@ -1530,6 +1214,9 @@
         <w:jc w:val="both"/>
       </w:pPr>
       <w:r>
+        <w:rPr>
+          <w:noProof/>
+        </w:rPr>
         <w:drawing>
           <wp:inline distT="0" distB="0" distL="0" distR="0" wp14:anchorId="47FBFF9E" wp14:editId="35973D55">
             <wp:extent cx="2618509" cy="1494755"/>
@@ -1577,15 +1264,7 @@
         <w:jc w:val="both"/>
       </w:pPr>
       <w:r>
-        <w:t>Ya hablamos de una clase ‘mostrar’ cuyos estilos se activarán si se cumple la condición de modal como true (1). Es necesario crear esa clase dentro de la sección de &lt;</w:t>
-      </w:r>
-      <w:proofErr w:type="spellStart"/>
-      <w:r>
-        <w:t>style</w:t>
-      </w:r>
-      <w:proofErr w:type="spellEnd"/>
-      <w:r>
-        <w:t>&gt;</w:t>
+        <w:t>Ya hablamos de una clase ‘mostrar’ cuyos estilos se activarán si se cumple la condición de modal como true (1). Es necesario crear esa clase dentro de la sección de &lt;style&gt;</w:t>
       </w:r>
       <w:r>
         <w:t>. Digite</w:t>
@@ -1600,6 +1279,9 @@
         <w:jc w:val="both"/>
       </w:pPr>
       <w:r>
+        <w:rPr>
+          <w:noProof/>
+        </w:rPr>
         <w:drawing>
           <wp:inline distT="0" distB="0" distL="0" distR="0" wp14:anchorId="12E9999F" wp14:editId="7517992A">
             <wp:extent cx="4079174" cy="1116488"/>
@@ -1653,18 +1335,7 @@
         <w:t xml:space="preserve"> (punto 3)</w:t>
       </w:r>
       <w:r>
-        <w:t xml:space="preserve">, debemos implementar </w:t>
-      </w:r>
-      <w:r>
-        <w:t xml:space="preserve">el atributo </w:t>
-      </w:r>
-      <w:proofErr w:type="spellStart"/>
-      <w:r>
-        <w:t>tituloModal</w:t>
-      </w:r>
-      <w:proofErr w:type="spellEnd"/>
-      <w:r>
-        <w:t xml:space="preserve"> del punto 8</w:t>
+        <w:t>, debemos implementar el atributo tituloModal del punto 8</w:t>
       </w:r>
       <w:r>
         <w:t xml:space="preserve"> y </w:t>
@@ -1677,34 +1348,10 @@
       </w:r>
       <w:r>
         <w:lastRenderedPageBreak/>
-        <w:t>Con @</w:t>
-      </w:r>
-      <w:proofErr w:type="gramStart"/>
-      <w:r>
-        <w:t>click</w:t>
-      </w:r>
-      <w:proofErr w:type="gramEnd"/>
-      <w:r>
-        <w:t xml:space="preserve"> (que es lo mismo que </w:t>
-      </w:r>
-      <w:proofErr w:type="spellStart"/>
-      <w:r>
-        <w:t>v-on:click</w:t>
-      </w:r>
-      <w:proofErr w:type="spellEnd"/>
-      <w:r>
-        <w:t xml:space="preserve">), estamos indicando que si se da clic en el botón se activen las funciones respectivas. Por ejemplo, si </w:t>
-      </w:r>
-      <w:r>
-        <w:t xml:space="preserve">se da clic en el botón principal Nuevo contacto, se desencadena las rutinas del método </w:t>
-      </w:r>
-      <w:proofErr w:type="spellStart"/>
-      <w:r>
-        <w:t>openModal</w:t>
-      </w:r>
-      <w:proofErr w:type="spellEnd"/>
-      <w:r>
-        <w:t xml:space="preserve">(). Es decir, el atributo modal pasará a valer 1 (es decir true) y, por ende, se activará la case ‘mostrar’. </w:t>
+        <w:t xml:space="preserve">Con @click (que es lo mismo que v-on:click), estamos indicando que si se da clic en el botón se activen las funciones respectivas. Por ejemplo, si </w:t>
+      </w:r>
+      <w:r>
+        <w:t xml:space="preserve">se da clic en el botón principal Nuevo contacto, se desencadena las rutinas del método openModal(). Es decir, el atributo modal pasará a valer 1 (es decir true) y, por ende, se activará la case ‘mostrar’. </w:t>
       </w:r>
       <w:r>
         <w:t xml:space="preserve">Igualmente, hacemos los </w:t>
@@ -1722,6 +1369,9 @@
         <w:jc w:val="both"/>
       </w:pPr>
       <w:r>
+        <w:rPr>
+          <w:noProof/>
+        </w:rPr>
         <w:drawing>
           <wp:inline distT="0" distB="0" distL="0" distR="0" wp14:anchorId="7570C7EB" wp14:editId="1481693B">
             <wp:extent cx="4269179" cy="500438"/>
@@ -1765,6 +1415,9 @@
         <w:jc w:val="both"/>
       </w:pPr>
       <w:r>
+        <w:rPr>
+          <w:noProof/>
+        </w:rPr>
         <w:drawing>
           <wp:inline distT="0" distB="0" distL="0" distR="0" wp14:anchorId="13F9694B" wp14:editId="05C4998B">
             <wp:extent cx="5612130" cy="1637030"/>
@@ -1812,15 +1465,7 @@
         <w:jc w:val="both"/>
       </w:pPr>
       <w:r>
-        <w:t xml:space="preserve">Para poder implementar título para el modal, creamos el atributo </w:t>
-      </w:r>
-      <w:proofErr w:type="spellStart"/>
-      <w:r>
-        <w:t>update</w:t>
-      </w:r>
-      <w:proofErr w:type="spellEnd"/>
-      <w:r>
-        <w:t xml:space="preserve"> en el script, inicializándolo en true:</w:t>
+        <w:t>Para poder implementar título para el modal, creamos el atributo update en el script, inicializándolo en true:</w:t>
       </w:r>
     </w:p>
     <w:p>
@@ -1829,6 +1474,9 @@
         <w:jc w:val="both"/>
       </w:pPr>
       <w:r>
+        <w:rPr>
+          <w:noProof/>
+        </w:rPr>
         <w:drawing>
           <wp:inline distT="0" distB="0" distL="0" distR="0" wp14:anchorId="5C3D4A0D" wp14:editId="39BE500B">
             <wp:extent cx="2226623" cy="1015339"/>
@@ -1876,23 +1524,7 @@
         <w:jc w:val="both"/>
       </w:pPr>
       <w:r>
-        <w:t xml:space="preserve">Luego para el método </w:t>
-      </w:r>
-      <w:proofErr w:type="spellStart"/>
-      <w:r>
-        <w:t>openModal</w:t>
-      </w:r>
-      <w:proofErr w:type="spellEnd"/>
-      <w:r>
-        <w:t xml:space="preserve">() implementamos la siguiente serie de condiciones. Si </w:t>
-      </w:r>
-      <w:proofErr w:type="spellStart"/>
-      <w:r>
-        <w:t>update</w:t>
-      </w:r>
-      <w:proofErr w:type="spellEnd"/>
-      <w:r>
-        <w:t xml:space="preserve"> es true (que así de hecho se inicializó), entonces el título del modal será “Modificar contacto”:</w:t>
+        <w:t>Luego para el método openModal() implementamos la siguiente serie de condiciones. Si update es true (que así de hecho se inicializó), entonces el título del modal será “Modificar contacto”:</w:t>
       </w:r>
     </w:p>
     <w:p>
@@ -1901,6 +1533,9 @@
         <w:jc w:val="both"/>
       </w:pPr>
       <w:r>
+        <w:rPr>
+          <w:noProof/>
+        </w:rPr>
         <w:drawing>
           <wp:inline distT="0" distB="0" distL="0" distR="0" wp14:anchorId="0B3A3555" wp14:editId="54257B3A">
             <wp:extent cx="3360717" cy="1201614"/>
@@ -1940,19 +1575,1189 @@
     </w:p>
     <w:p>
       <w:pPr>
+        <w:pStyle w:val="Prrafodelista"/>
+        <w:numPr>
+          <w:ilvl w:val="0"/>
+          <w:numId w:val="2"/>
+        </w:numPr>
+        <w:jc w:val="both"/>
+      </w:pPr>
+      <w:r>
+        <w:t>Para el botón de “Nuevo contacto” indicamos que update es false en caso de que se dé clic en el botón. Como ya tenemos la directiva @click, en ella misma lo agregamos así:</w:t>
+      </w:r>
+    </w:p>
+    <w:p>
+      <w:pPr>
+        <w:pStyle w:val="Prrafodelista"/>
+        <w:jc w:val="both"/>
+      </w:pPr>
+      <w:r>
+        <w:drawing>
+          <wp:inline distT="0" distB="0" distL="0" distR="0" wp14:anchorId="6A8AA7B8" wp14:editId="391ECFC0">
+            <wp:extent cx="3635182" cy="463138"/>
+            <wp:effectExtent l="0" t="0" r="3810" b="0"/>
+            <wp:docPr id="12" name="Imagen 12"/>
+            <wp:cNvGraphicFramePr>
+              <a:graphicFrameLocks xmlns:a="http://schemas.openxmlformats.org/drawingml/2006/main" noChangeAspect="1"/>
+            </wp:cNvGraphicFramePr>
+            <a:graphic xmlns:a="http://schemas.openxmlformats.org/drawingml/2006/main">
+              <a:graphicData uri="http://schemas.openxmlformats.org/drawingml/2006/picture">
+                <pic:pic xmlns:pic="http://schemas.openxmlformats.org/drawingml/2006/picture">
+                  <pic:nvPicPr>
+                    <pic:cNvPr id="1" name=""/>
+                    <pic:cNvPicPr/>
+                  </pic:nvPicPr>
+                  <pic:blipFill>
+                    <a:blip r:embed="rId25"/>
+                    <a:stretch>
+                      <a:fillRect/>
+                    </a:stretch>
+                  </pic:blipFill>
+                  <pic:spPr>
+                    <a:xfrm>
+                      <a:off x="0" y="0"/>
+                      <a:ext cx="3696041" cy="470892"/>
+                    </a:xfrm>
+                    <a:prstGeom prst="rect">
+                      <a:avLst/>
+                    </a:prstGeom>
+                  </pic:spPr>
+                </pic:pic>
+              </a:graphicData>
+            </a:graphic>
+          </wp:inline>
+        </w:drawing>
+      </w:r>
+    </w:p>
+    <w:p>
+      <w:pPr>
+        <w:jc w:val="both"/>
+      </w:pPr>
+    </w:p>
+    <w:p>
+      <w:pPr>
+        <w:pStyle w:val="Prrafodelista"/>
+        <w:numPr>
+          <w:ilvl w:val="0"/>
+          <w:numId w:val="2"/>
+        </w:numPr>
+        <w:jc w:val="both"/>
+      </w:pPr>
+      <w:r>
+        <w:lastRenderedPageBreak/>
+        <w:t>Así como está declarada esta directiva, la podemos declarar en el botón Editar. Pero cambiamos el valor de update por ‘true’. Además, p</w:t>
+      </w:r>
+      <w:r>
+        <w:t>ara hacer la edición, requerimos el id, tal como lo hicimos para eliminar. Por eso lo llamamos dentro del método openModal</w:t>
+      </w:r>
+      <w:r>
+        <w:t xml:space="preserve"> como ‘contact.id’:</w:t>
+      </w:r>
+    </w:p>
+    <w:p>
+      <w:pPr>
         <w:ind w:left="360"/>
         <w:jc w:val="both"/>
       </w:pPr>
+      <w:r>
+        <w:drawing>
+          <wp:inline distT="0" distB="0" distL="0" distR="0" wp14:anchorId="397E6FAA" wp14:editId="0765170A">
+            <wp:extent cx="4910446" cy="545605"/>
+            <wp:effectExtent l="0" t="0" r="5080" b="6985"/>
+            <wp:docPr id="22" name="Imagen 22"/>
+            <wp:cNvGraphicFramePr>
+              <a:graphicFrameLocks xmlns:a="http://schemas.openxmlformats.org/drawingml/2006/main" noChangeAspect="1"/>
+            </wp:cNvGraphicFramePr>
+            <a:graphic xmlns:a="http://schemas.openxmlformats.org/drawingml/2006/main">
+              <a:graphicData uri="http://schemas.openxmlformats.org/drawingml/2006/picture">
+                <pic:pic xmlns:pic="http://schemas.openxmlformats.org/drawingml/2006/picture">
+                  <pic:nvPicPr>
+                    <pic:cNvPr id="1" name=""/>
+                    <pic:cNvPicPr/>
+                  </pic:nvPicPr>
+                  <pic:blipFill>
+                    <a:blip r:embed="rId26"/>
+                    <a:stretch>
+                      <a:fillRect/>
+                    </a:stretch>
+                  </pic:blipFill>
+                  <pic:spPr>
+                    <a:xfrm>
+                      <a:off x="0" y="0"/>
+                      <a:ext cx="4945420" cy="549491"/>
+                    </a:xfrm>
+                    <a:prstGeom prst="rect">
+                      <a:avLst/>
+                    </a:prstGeom>
+                  </pic:spPr>
+                </pic:pic>
+              </a:graphicData>
+            </a:graphic>
+          </wp:inline>
+        </w:drawing>
+      </w:r>
+    </w:p>
+    <w:p>
+      <w:pPr>
+        <w:pStyle w:val="Prrafodelista"/>
+        <w:numPr>
+          <w:ilvl w:val="0"/>
+          <w:numId w:val="2"/>
+        </w:numPr>
+        <w:jc w:val="both"/>
+      </w:pPr>
+      <w:r>
+        <w:t>Por lo tanto, en el método openModal, en nuestro script, será necesario también indicar que se requiere el id. En ese caso, lo inicializamos en cero. Es decir, si no se pasa ningún parámetro, ese es su valor por default:</w:t>
+      </w:r>
     </w:p>
     <w:p>
       <w:pPr>
         <w:ind w:left="360"/>
         <w:jc w:val="both"/>
       </w:pPr>
+      <w:r>
+        <w:drawing>
+          <wp:inline distT="0" distB="0" distL="0" distR="0" wp14:anchorId="66F704EF" wp14:editId="0B4FCB0A">
+            <wp:extent cx="3226579" cy="742208"/>
+            <wp:effectExtent l="0" t="0" r="0" b="1270"/>
+            <wp:docPr id="23" name="Imagen 23"/>
+            <wp:cNvGraphicFramePr>
+              <a:graphicFrameLocks xmlns:a="http://schemas.openxmlformats.org/drawingml/2006/main" noChangeAspect="1"/>
+            </wp:cNvGraphicFramePr>
+            <a:graphic xmlns:a="http://schemas.openxmlformats.org/drawingml/2006/main">
+              <a:graphicData uri="http://schemas.openxmlformats.org/drawingml/2006/picture">
+                <pic:pic xmlns:pic="http://schemas.openxmlformats.org/drawingml/2006/picture">
+                  <pic:nvPicPr>
+                    <pic:cNvPr id="1" name=""/>
+                    <pic:cNvPicPr/>
+                  </pic:nvPicPr>
+                  <pic:blipFill>
+                    <a:blip r:embed="rId27"/>
+                    <a:stretch>
+                      <a:fillRect/>
+                    </a:stretch>
+                  </pic:blipFill>
+                  <pic:spPr>
+                    <a:xfrm>
+                      <a:off x="0" y="0"/>
+                      <a:ext cx="3259894" cy="749871"/>
+                    </a:xfrm>
+                    <a:prstGeom prst="rect">
+                      <a:avLst/>
+                    </a:prstGeom>
+                  </pic:spPr>
+                </pic:pic>
+              </a:graphicData>
+            </a:graphic>
+          </wp:inline>
+        </w:drawing>
+      </w:r>
     </w:p>
     <w:p>
       <w:pPr>
         <w:ind w:left="360"/>
+        <w:jc w:val="both"/>
+      </w:pPr>
+    </w:p>
+    <w:p>
+      <w:pPr>
+        <w:ind w:left="360"/>
+        <w:jc w:val="both"/>
+        <w:rPr>
+          <w:b/>
+          <w:bCs/>
+          <w:color w:val="00B050"/>
+        </w:rPr>
+      </w:pPr>
+      <w:r>
+        <w:rPr>
+          <w:b/>
+          <w:bCs/>
+          <w:color w:val="00B050"/>
+        </w:rPr>
+        <w:t>Guardar datos de nuevo contacto</w:t>
+      </w:r>
+    </w:p>
+    <w:p>
+      <w:pPr>
+        <w:ind w:left="360"/>
+        <w:jc w:val="both"/>
+      </w:pPr>
+    </w:p>
+    <w:p>
+      <w:pPr>
+        <w:pStyle w:val="Prrafodelista"/>
+        <w:numPr>
+          <w:ilvl w:val="0"/>
+          <w:numId w:val="3"/>
+        </w:numPr>
+        <w:jc w:val="both"/>
+      </w:pPr>
+      <w:r>
+        <w:t>Empecemos por crear un objeto en nuestro script, al que llamaremos contacto y tendrá unos datos de prueba:</w:t>
+      </w:r>
+    </w:p>
+    <w:p>
+      <w:pPr>
+        <w:ind w:left="360"/>
+        <w:jc w:val="both"/>
+      </w:pPr>
+      <w:r>
+        <w:drawing>
+          <wp:inline distT="0" distB="0" distL="0" distR="0" wp14:anchorId="1EB464A3" wp14:editId="4B1F4056">
+            <wp:extent cx="3113823" cy="1816925"/>
+            <wp:effectExtent l="0" t="0" r="0" b="0"/>
+            <wp:docPr id="24" name="Imagen 24"/>
+            <wp:cNvGraphicFramePr>
+              <a:graphicFrameLocks xmlns:a="http://schemas.openxmlformats.org/drawingml/2006/main" noChangeAspect="1"/>
+            </wp:cNvGraphicFramePr>
+            <a:graphic xmlns:a="http://schemas.openxmlformats.org/drawingml/2006/main">
+              <a:graphicData uri="http://schemas.openxmlformats.org/drawingml/2006/picture">
+                <pic:pic xmlns:pic="http://schemas.openxmlformats.org/drawingml/2006/picture">
+                  <pic:nvPicPr>
+                    <pic:cNvPr id="1" name=""/>
+                    <pic:cNvPicPr/>
+                  </pic:nvPicPr>
+                  <pic:blipFill>
+                    <a:blip r:embed="rId28"/>
+                    <a:stretch>
+                      <a:fillRect/>
+                    </a:stretch>
+                  </pic:blipFill>
+                  <pic:spPr>
+                    <a:xfrm>
+                      <a:off x="0" y="0"/>
+                      <a:ext cx="3133511" cy="1828413"/>
+                    </a:xfrm>
+                    <a:prstGeom prst="rect">
+                      <a:avLst/>
+                    </a:prstGeom>
+                  </pic:spPr>
+                </pic:pic>
+              </a:graphicData>
+            </a:graphic>
+          </wp:inline>
+        </w:drawing>
+      </w:r>
+    </w:p>
+    <w:p>
+      <w:pPr>
+        <w:pStyle w:val="Prrafodelista"/>
+        <w:numPr>
+          <w:ilvl w:val="0"/>
+          <w:numId w:val="3"/>
+        </w:numPr>
+        <w:jc w:val="both"/>
+      </w:pPr>
+      <w:r>
+        <w:t>Conectamos cada input del modal con este objeto. Para eso, se usa la propiedad reactiva v-model, así:</w:t>
+      </w:r>
+    </w:p>
+    <w:p>
+      <w:pPr>
+        <w:ind w:left="360"/>
+        <w:jc w:val="both"/>
+      </w:pPr>
+      <w:r>
+        <w:drawing>
+          <wp:inline distT="0" distB="0" distL="0" distR="0" wp14:anchorId="1370279C" wp14:editId="0BD41383">
+            <wp:extent cx="3639787" cy="1240855"/>
+            <wp:effectExtent l="0" t="0" r="0" b="0"/>
+            <wp:docPr id="25" name="Imagen 25"/>
+            <wp:cNvGraphicFramePr>
+              <a:graphicFrameLocks xmlns:a="http://schemas.openxmlformats.org/drawingml/2006/main" noChangeAspect="1"/>
+            </wp:cNvGraphicFramePr>
+            <a:graphic xmlns:a="http://schemas.openxmlformats.org/drawingml/2006/main">
+              <a:graphicData uri="http://schemas.openxmlformats.org/drawingml/2006/picture">
+                <pic:pic xmlns:pic="http://schemas.openxmlformats.org/drawingml/2006/picture">
+                  <pic:nvPicPr>
+                    <pic:cNvPr id="1" name=""/>
+                    <pic:cNvPicPr/>
+                  </pic:nvPicPr>
+                  <pic:blipFill>
+                    <a:blip r:embed="rId29"/>
+                    <a:stretch>
+                      <a:fillRect/>
+                    </a:stretch>
+                  </pic:blipFill>
+                  <pic:spPr>
+                    <a:xfrm>
+                      <a:off x="0" y="0"/>
+                      <a:ext cx="3643029" cy="1241960"/>
+                    </a:xfrm>
+                    <a:prstGeom prst="rect">
+                      <a:avLst/>
+                    </a:prstGeom>
+                  </pic:spPr>
+                </pic:pic>
+              </a:graphicData>
+            </a:graphic>
+          </wp:inline>
+        </w:drawing>
+      </w:r>
+    </w:p>
+    <w:p>
+      <w:pPr>
+        <w:ind w:left="360"/>
+        <w:jc w:val="both"/>
+      </w:pPr>
+      <w:r>
+        <w:lastRenderedPageBreak/>
+        <w:t>Hacemos algo similar con los demás inputs.</w:t>
+      </w:r>
+    </w:p>
+    <w:p>
+      <w:pPr>
+        <w:pStyle w:val="Prrafodelista"/>
+        <w:numPr>
+          <w:ilvl w:val="0"/>
+          <w:numId w:val="3"/>
+        </w:numPr>
+        <w:jc w:val="both"/>
+      </w:pPr>
+      <w:r>
+        <w:t>Guardamos, y cuando vamos a la página web, y abrimos el modal, salen nuestros datos de prueba que le pasamos al objeto contacto:</w:t>
+      </w:r>
+    </w:p>
+    <w:p>
+      <w:pPr>
+        <w:pStyle w:val="Prrafodelista"/>
+        <w:jc w:val="both"/>
+      </w:pPr>
+      <w:r>
+        <w:drawing>
+          <wp:inline distT="0" distB="0" distL="0" distR="0" wp14:anchorId="72660DC7" wp14:editId="77EFA553">
+            <wp:extent cx="3212275" cy="2035386"/>
+            <wp:effectExtent l="0" t="0" r="7620" b="3175"/>
+            <wp:docPr id="26" name="Imagen 26"/>
+            <wp:cNvGraphicFramePr>
+              <a:graphicFrameLocks xmlns:a="http://schemas.openxmlformats.org/drawingml/2006/main" noChangeAspect="1"/>
+            </wp:cNvGraphicFramePr>
+            <a:graphic xmlns:a="http://schemas.openxmlformats.org/drawingml/2006/main">
+              <a:graphicData uri="http://schemas.openxmlformats.org/drawingml/2006/picture">
+                <pic:pic xmlns:pic="http://schemas.openxmlformats.org/drawingml/2006/picture">
+                  <pic:nvPicPr>
+                    <pic:cNvPr id="1" name=""/>
+                    <pic:cNvPicPr/>
+                  </pic:nvPicPr>
+                  <pic:blipFill>
+                    <a:blip r:embed="rId30"/>
+                    <a:stretch>
+                      <a:fillRect/>
+                    </a:stretch>
+                  </pic:blipFill>
+                  <pic:spPr>
+                    <a:xfrm>
+                      <a:off x="0" y="0"/>
+                      <a:ext cx="3224600" cy="2043195"/>
+                    </a:xfrm>
+                    <a:prstGeom prst="rect">
+                      <a:avLst/>
+                    </a:prstGeom>
+                  </pic:spPr>
+                </pic:pic>
+              </a:graphicData>
+            </a:graphic>
+          </wp:inline>
+        </w:drawing>
+      </w:r>
+    </w:p>
+    <w:p>
+      <w:pPr>
+        <w:pStyle w:val="Prrafodelista"/>
+        <w:jc w:val="both"/>
+      </w:pPr>
+    </w:p>
+    <w:p>
+      <w:pPr>
+        <w:pStyle w:val="Prrafodelista"/>
+        <w:numPr>
+          <w:ilvl w:val="0"/>
+          <w:numId w:val="3"/>
+        </w:numPr>
+        <w:jc w:val="both"/>
+      </w:pPr>
+      <w:r>
+        <w:t>Ahora, no queremos que nos muestre unos datos estáticos, sino de manera reactiva. Si vamos a crear un usuario nuevo, los inputs del modal deberían estar vacíos, y si vamos a editar, los inputs deberían mostrar los datos del usuario seleccionado. Para esto, seguimos estos pasos:</w:t>
+      </w:r>
+    </w:p>
+    <w:p>
+      <w:pPr>
+        <w:pStyle w:val="Prrafodelista"/>
+        <w:numPr>
+          <w:ilvl w:val="1"/>
+          <w:numId w:val="3"/>
+        </w:numPr>
+        <w:jc w:val="both"/>
+      </w:pPr>
+      <w:r>
+        <w:t>Quitamos los datos de prueba de los campos del objeto contacto, y dejamos estos últimos inicializados como vacíos:</w:t>
+      </w:r>
+    </w:p>
+    <w:p>
+      <w:pPr>
+        <w:pStyle w:val="Prrafodelista"/>
+        <w:jc w:val="both"/>
+      </w:pPr>
+      <w:r>
+        <w:drawing>
+          <wp:inline distT="0" distB="0" distL="0" distR="0" wp14:anchorId="538426E3" wp14:editId="63392F57">
+            <wp:extent cx="2582883" cy="1378786"/>
+            <wp:effectExtent l="0" t="0" r="8255" b="0"/>
+            <wp:docPr id="27" name="Imagen 27"/>
+            <wp:cNvGraphicFramePr>
+              <a:graphicFrameLocks xmlns:a="http://schemas.openxmlformats.org/drawingml/2006/main" noChangeAspect="1"/>
+            </wp:cNvGraphicFramePr>
+            <a:graphic xmlns:a="http://schemas.openxmlformats.org/drawingml/2006/main">
+              <a:graphicData uri="http://schemas.openxmlformats.org/drawingml/2006/picture">
+                <pic:pic xmlns:pic="http://schemas.openxmlformats.org/drawingml/2006/picture">
+                  <pic:nvPicPr>
+                    <pic:cNvPr id="1" name=""/>
+                    <pic:cNvPicPr/>
+                  </pic:nvPicPr>
+                  <pic:blipFill>
+                    <a:blip r:embed="rId31"/>
+                    <a:stretch>
+                      <a:fillRect/>
+                    </a:stretch>
+                  </pic:blipFill>
+                  <pic:spPr>
+                    <a:xfrm>
+                      <a:off x="0" y="0"/>
+                      <a:ext cx="2591108" cy="1383177"/>
+                    </a:xfrm>
+                    <a:prstGeom prst="rect">
+                      <a:avLst/>
+                    </a:prstGeom>
+                  </pic:spPr>
+                </pic:pic>
+              </a:graphicData>
+            </a:graphic>
+          </wp:inline>
+        </w:drawing>
+      </w:r>
+    </w:p>
+    <w:p>
+      <w:pPr>
+        <w:pStyle w:val="Prrafodelista"/>
+        <w:numPr>
+          <w:ilvl w:val="1"/>
+          <w:numId w:val="3"/>
+        </w:numPr>
+        <w:jc w:val="both"/>
+      </w:pPr>
+      <w:r>
+        <w:t xml:space="preserve"> En el método openModal() del script, cambiamos el parámetro por datos = {}, lo que significa que estamos inicializando un objeto como totalmente vacío, y le hemos llamado datos:</w:t>
+      </w:r>
+    </w:p>
+    <w:p>
+      <w:pPr>
+        <w:jc w:val="both"/>
+      </w:pPr>
+      <w:r>
+        <w:drawing>
+          <wp:inline distT="0" distB="0" distL="0" distR="0" wp14:anchorId="6D6A3156" wp14:editId="1DF39878">
+            <wp:extent cx="3000794" cy="247685"/>
+            <wp:effectExtent l="0" t="0" r="0" b="0"/>
+            <wp:docPr id="28" name="Imagen 28"/>
+            <wp:cNvGraphicFramePr>
+              <a:graphicFrameLocks xmlns:a="http://schemas.openxmlformats.org/drawingml/2006/main" noChangeAspect="1"/>
+            </wp:cNvGraphicFramePr>
+            <a:graphic xmlns:a="http://schemas.openxmlformats.org/drawingml/2006/main">
+              <a:graphicData uri="http://schemas.openxmlformats.org/drawingml/2006/picture">
+                <pic:pic xmlns:pic="http://schemas.openxmlformats.org/drawingml/2006/picture">
+                  <pic:nvPicPr>
+                    <pic:cNvPr id="1" name=""/>
+                    <pic:cNvPicPr/>
+                  </pic:nvPicPr>
+                  <pic:blipFill>
+                    <a:blip r:embed="rId32"/>
+                    <a:stretch>
+                      <a:fillRect/>
+                    </a:stretch>
+                  </pic:blipFill>
+                  <pic:spPr>
+                    <a:xfrm>
+                      <a:off x="0" y="0"/>
+                      <a:ext cx="3000794" cy="247685"/>
+                    </a:xfrm>
+                    <a:prstGeom prst="rect">
+                      <a:avLst/>
+                    </a:prstGeom>
+                  </pic:spPr>
+                </pic:pic>
+              </a:graphicData>
+            </a:graphic>
+          </wp:inline>
+        </w:drawing>
+      </w:r>
+    </w:p>
+    <w:p>
+      <w:pPr>
+        <w:pStyle w:val="Prrafodelista"/>
+        <w:numPr>
+          <w:ilvl w:val="1"/>
+          <w:numId w:val="3"/>
+        </w:numPr>
+        <w:jc w:val="both"/>
+      </w:pPr>
+      <w:r>
+        <w:t xml:space="preserve">Para el caso de editar, que se activa si se cumple la condición de update == true, hacemos que el objeto </w:t>
+      </w:r>
+      <w:r>
+        <w:rPr>
+          <w:b/>
+          <w:bCs/>
+          <w:i/>
+          <w:iCs/>
+        </w:rPr>
+        <w:t>contacto</w:t>
+      </w:r>
+      <w:r>
+        <w:t xml:space="preserve"> se rellene con lo que venga por default desde la tabla contactos de la base de datos, es decir, </w:t>
+      </w:r>
+      <w:r>
+        <w:rPr>
+          <w:b/>
+          <w:bCs/>
+          <w:i/>
+          <w:iCs/>
+        </w:rPr>
+        <w:t>contacto</w:t>
+      </w:r>
+      <w:r>
+        <w:t xml:space="preserve"> = </w:t>
+      </w:r>
+      <w:r>
+        <w:rPr>
+          <w:b/>
+          <w:bCs/>
+          <w:i/>
+          <w:iCs/>
+        </w:rPr>
+        <w:t>datos</w:t>
+      </w:r>
+      <w:r>
+        <w:rPr>
+          <w:b/>
+          <w:bCs/>
+          <w:i/>
+          <w:iCs/>
+        </w:rPr>
+        <w:t xml:space="preserve">. </w:t>
+      </w:r>
+      <w:r>
+        <w:t>Debe quedar así:</w:t>
+      </w:r>
+    </w:p>
+    <w:p>
+      <w:pPr>
+        <w:pStyle w:val="Prrafodelista"/>
+        <w:jc w:val="both"/>
+      </w:pPr>
+      <w:r>
+        <w:drawing>
+          <wp:inline distT="0" distB="0" distL="0" distR="0" wp14:anchorId="425DD2EF" wp14:editId="5ABFC23A">
+            <wp:extent cx="3408218" cy="737239"/>
+            <wp:effectExtent l="0" t="0" r="1905" b="5715"/>
+            <wp:docPr id="29" name="Imagen 29"/>
+            <wp:cNvGraphicFramePr>
+              <a:graphicFrameLocks xmlns:a="http://schemas.openxmlformats.org/drawingml/2006/main" noChangeAspect="1"/>
+            </wp:cNvGraphicFramePr>
+            <a:graphic xmlns:a="http://schemas.openxmlformats.org/drawingml/2006/main">
+              <a:graphicData uri="http://schemas.openxmlformats.org/drawingml/2006/picture">
+                <pic:pic xmlns:pic="http://schemas.openxmlformats.org/drawingml/2006/picture">
+                  <pic:nvPicPr>
+                    <pic:cNvPr id="1" name=""/>
+                    <pic:cNvPicPr/>
+                  </pic:nvPicPr>
+                  <pic:blipFill>
+                    <a:blip r:embed="rId33"/>
+                    <a:stretch>
+                      <a:fillRect/>
+                    </a:stretch>
+                  </pic:blipFill>
+                  <pic:spPr>
+                    <a:xfrm>
+                      <a:off x="0" y="0"/>
+                      <a:ext cx="3431411" cy="742256"/>
+                    </a:xfrm>
+                    <a:prstGeom prst="rect">
+                      <a:avLst/>
+                    </a:prstGeom>
+                  </pic:spPr>
+                </pic:pic>
+              </a:graphicData>
+            </a:graphic>
+          </wp:inline>
+        </w:drawing>
+      </w:r>
+    </w:p>
+    <w:p>
+      <w:pPr>
+        <w:jc w:val="both"/>
+      </w:pPr>
+    </w:p>
+    <w:p>
+      <w:pPr>
+        <w:pStyle w:val="Prrafodelista"/>
+        <w:numPr>
+          <w:ilvl w:val="1"/>
+          <w:numId w:val="3"/>
+        </w:numPr>
+        <w:jc w:val="both"/>
+      </w:pPr>
+      <w:r>
+        <w:lastRenderedPageBreak/>
+        <w:t xml:space="preserve">Para el caso de crear (es decir update == false), retornamos los campos tal cual como están en el objeto </w:t>
+      </w:r>
+      <w:r>
+        <w:rPr>
+          <w:b/>
+          <w:bCs/>
+          <w:i/>
+          <w:iCs/>
+        </w:rPr>
+        <w:t>contacto</w:t>
+      </w:r>
+      <w:r>
+        <w:t>, es decir, vacíos. Para eso, digitamos lo siguiente</w:t>
+      </w:r>
+      <w:r>
+        <w:t xml:space="preserve"> (solo lo encerrado por las líneas naranja)</w:t>
+      </w:r>
+      <w:r>
+        <w:t>:</w:t>
+      </w:r>
+    </w:p>
+    <w:p>
+      <w:pPr>
+        <w:pStyle w:val="Prrafodelista"/>
+        <w:jc w:val="both"/>
+      </w:pPr>
+      <w:r>
+        <w:drawing>
+          <wp:inline distT="0" distB="0" distL="0" distR="0" wp14:anchorId="0664FDD8" wp14:editId="33728E71">
+            <wp:extent cx="3467594" cy="1248852"/>
+            <wp:effectExtent l="0" t="0" r="0" b="8890"/>
+            <wp:docPr id="30" name="Imagen 30"/>
+            <wp:cNvGraphicFramePr>
+              <a:graphicFrameLocks xmlns:a="http://schemas.openxmlformats.org/drawingml/2006/main" noChangeAspect="1"/>
+            </wp:cNvGraphicFramePr>
+            <a:graphic xmlns:a="http://schemas.openxmlformats.org/drawingml/2006/main">
+              <a:graphicData uri="http://schemas.openxmlformats.org/drawingml/2006/picture">
+                <pic:pic xmlns:pic="http://schemas.openxmlformats.org/drawingml/2006/picture">
+                  <pic:nvPicPr>
+                    <pic:cNvPr id="1" name=""/>
+                    <pic:cNvPicPr/>
+                  </pic:nvPicPr>
+                  <pic:blipFill>
+                    <a:blip r:embed="rId34"/>
+                    <a:stretch>
+                      <a:fillRect/>
+                    </a:stretch>
+                  </pic:blipFill>
+                  <pic:spPr>
+                    <a:xfrm>
+                      <a:off x="0" y="0"/>
+                      <a:ext cx="3482274" cy="1254139"/>
+                    </a:xfrm>
+                    <a:prstGeom prst="rect">
+                      <a:avLst/>
+                    </a:prstGeom>
+                  </pic:spPr>
+                </pic:pic>
+              </a:graphicData>
+            </a:graphic>
+          </wp:inline>
+        </w:drawing>
+      </w:r>
+    </w:p>
+    <w:p>
+      <w:pPr>
+        <w:pStyle w:val="Prrafodelista"/>
+        <w:numPr>
+          <w:ilvl w:val="1"/>
+          <w:numId w:val="3"/>
+        </w:numPr>
+        <w:jc w:val="both"/>
+      </w:pPr>
+      <w:r>
+        <w:t>Hacemos el siguiente cambio en la línea para el botón Editar en el modal, en el template:</w:t>
+      </w:r>
+    </w:p>
+    <w:p>
+      <w:pPr>
+        <w:pStyle w:val="Prrafodelista"/>
+        <w:jc w:val="both"/>
+      </w:pPr>
+      <w:r>
+        <w:drawing>
+          <wp:inline distT="0" distB="0" distL="0" distR="0" wp14:anchorId="4D61368F" wp14:editId="52BF905F">
+            <wp:extent cx="5612130" cy="356870"/>
+            <wp:effectExtent l="0" t="0" r="7620" b="5080"/>
+            <wp:docPr id="31" name="Imagen 31"/>
+            <wp:cNvGraphicFramePr>
+              <a:graphicFrameLocks xmlns:a="http://schemas.openxmlformats.org/drawingml/2006/main" noChangeAspect="1"/>
+            </wp:cNvGraphicFramePr>
+            <a:graphic xmlns:a="http://schemas.openxmlformats.org/drawingml/2006/main">
+              <a:graphicData uri="http://schemas.openxmlformats.org/drawingml/2006/picture">
+                <pic:pic xmlns:pic="http://schemas.openxmlformats.org/drawingml/2006/picture">
+                  <pic:nvPicPr>
+                    <pic:cNvPr id="1" name=""/>
+                    <pic:cNvPicPr/>
+                  </pic:nvPicPr>
+                  <pic:blipFill>
+                    <a:blip r:embed="rId35"/>
+                    <a:stretch>
+                      <a:fillRect/>
+                    </a:stretch>
+                  </pic:blipFill>
+                  <pic:spPr>
+                    <a:xfrm>
+                      <a:off x="0" y="0"/>
+                      <a:ext cx="5612130" cy="356870"/>
+                    </a:xfrm>
+                    <a:prstGeom prst="rect">
+                      <a:avLst/>
+                    </a:prstGeom>
+                  </pic:spPr>
+                </pic:pic>
+              </a:graphicData>
+            </a:graphic>
+          </wp:inline>
+        </w:drawing>
+      </w:r>
+    </w:p>
+    <w:p>
+      <w:pPr>
+        <w:pStyle w:val="Prrafodelista"/>
+        <w:jc w:val="both"/>
+      </w:pPr>
+      <w:r>
+        <w:t>Esto es para que ya no tenga como parámetro solamente el id, sino todos los datos del</w:t>
+      </w:r>
+      <w:r>
+        <w:t xml:space="preserve"> array contacto. </w:t>
+      </w:r>
+      <w:r>
+        <w:rPr>
+          <w:highlight w:val="yellow"/>
+        </w:rPr>
+        <w:t>No confundir este contacto (el cual es el alias del array contact</w:t>
+      </w:r>
+      <w:r>
+        <w:rPr>
+          <w:highlight w:val="yellow"/>
+        </w:rPr>
+        <w:t>azos de nuestro foreach</w:t>
+      </w:r>
+      <w:r>
+        <w:rPr>
+          <w:highlight w:val="yellow"/>
+        </w:rPr>
+        <w:t>)</w:t>
+      </w:r>
+      <w:r>
+        <w:rPr>
+          <w:highlight w:val="yellow"/>
+        </w:rPr>
+        <w:t>, con el objeto contacto del script.</w:t>
+      </w:r>
+      <w:r>
+        <w:t xml:space="preserve"> </w:t>
+      </w:r>
+    </w:p>
+    <w:p>
+      <w:pPr>
+        <w:ind w:left="360"/>
+        <w:jc w:val="both"/>
+      </w:pPr>
+    </w:p>
+    <w:p>
+      <w:pPr>
+        <w:pStyle w:val="Prrafodelista"/>
+        <w:numPr>
+          <w:ilvl w:val="0"/>
+          <w:numId w:val="3"/>
+        </w:numPr>
+        <w:jc w:val="both"/>
+      </w:pPr>
+      <w:r>
+        <w:t>Para que pueda guardar los datos lo haremos así:</w:t>
+      </w:r>
+    </w:p>
+    <w:p>
+      <w:pPr>
+        <w:pStyle w:val="Prrafodelista"/>
+        <w:jc w:val="both"/>
+      </w:pPr>
+    </w:p>
+    <w:p>
+      <w:pPr>
+        <w:pStyle w:val="Prrafodelista"/>
+        <w:numPr>
+          <w:ilvl w:val="1"/>
+          <w:numId w:val="3"/>
+        </w:numPr>
+        <w:jc w:val="both"/>
+      </w:pPr>
+      <w:r>
+        <w:t>Creamos una nueva función asíncrona, llamada guardar(). Si es un registro nuevo, con axios llamamos al método post y a la ruta /contactos, la cual de acuerdo al listado de rutas de Laravel, es la que necesitamos para usar el método store() del controlador:</w:t>
+      </w:r>
+    </w:p>
+    <w:p>
+      <w:pPr>
+        <w:pStyle w:val="Prrafodelista"/>
+        <w:jc w:val="both"/>
+      </w:pPr>
+      <w:r>
+        <w:drawing>
+          <wp:inline distT="0" distB="0" distL="0" distR="0" wp14:anchorId="1A3F3AD3" wp14:editId="535427BC">
+            <wp:extent cx="4934197" cy="1025585"/>
+            <wp:effectExtent l="0" t="0" r="0" b="3175"/>
+            <wp:docPr id="32" name="Imagen 32"/>
+            <wp:cNvGraphicFramePr>
+              <a:graphicFrameLocks xmlns:a="http://schemas.openxmlformats.org/drawingml/2006/main" noChangeAspect="1"/>
+            </wp:cNvGraphicFramePr>
+            <a:graphic xmlns:a="http://schemas.openxmlformats.org/drawingml/2006/main">
+              <a:graphicData uri="http://schemas.openxmlformats.org/drawingml/2006/picture">
+                <pic:pic xmlns:pic="http://schemas.openxmlformats.org/drawingml/2006/picture">
+                  <pic:nvPicPr>
+                    <pic:cNvPr id="1" name=""/>
+                    <pic:cNvPicPr/>
+                  </pic:nvPicPr>
+                  <pic:blipFill>
+                    <a:blip r:embed="rId36"/>
+                    <a:stretch>
+                      <a:fillRect/>
+                    </a:stretch>
+                  </pic:blipFill>
+                  <pic:spPr>
+                    <a:xfrm>
+                      <a:off x="0" y="0"/>
+                      <a:ext cx="4952899" cy="1029472"/>
+                    </a:xfrm>
+                    <a:prstGeom prst="rect">
+                      <a:avLst/>
+                    </a:prstGeom>
+                  </pic:spPr>
+                </pic:pic>
+              </a:graphicData>
+            </a:graphic>
+          </wp:inline>
+        </w:drawing>
+      </w:r>
+    </w:p>
+    <w:p>
+      <w:pPr>
+        <w:pStyle w:val="Prrafodelista"/>
+        <w:jc w:val="both"/>
+      </w:pPr>
+    </w:p>
+    <w:p>
+      <w:pPr>
+        <w:pStyle w:val="Prrafodelista"/>
+        <w:numPr>
+          <w:ilvl w:val="1"/>
+          <w:numId w:val="3"/>
+        </w:numPr>
+        <w:jc w:val="both"/>
+      </w:pPr>
+      <w:r>
+        <w:t>Queremos que una vez guardado el contacto nuevo (o actualizado uno existente), el modal se cierre y que se muestre la lista actual de contactos. Para eso llamamos los respectivos métodos (ojo, después de cerrar el else):</w:t>
+      </w:r>
+    </w:p>
+    <w:p>
+      <w:pPr>
+        <w:pStyle w:val="Prrafodelista"/>
+        <w:jc w:val="both"/>
+      </w:pPr>
+      <w:r>
+        <w:drawing>
+          <wp:inline distT="0" distB="0" distL="0" distR="0" wp14:anchorId="35A588E2" wp14:editId="1C2F15A8">
+            <wp:extent cx="4447309" cy="885637"/>
+            <wp:effectExtent l="0" t="0" r="0" b="0"/>
+            <wp:docPr id="33" name="Imagen 33"/>
+            <wp:cNvGraphicFramePr>
+              <a:graphicFrameLocks xmlns:a="http://schemas.openxmlformats.org/drawingml/2006/main" noChangeAspect="1"/>
+            </wp:cNvGraphicFramePr>
+            <a:graphic xmlns:a="http://schemas.openxmlformats.org/drawingml/2006/main">
+              <a:graphicData uri="http://schemas.openxmlformats.org/drawingml/2006/picture">
+                <pic:pic xmlns:pic="http://schemas.openxmlformats.org/drawingml/2006/picture">
+                  <pic:nvPicPr>
+                    <pic:cNvPr id="1" name=""/>
+                    <pic:cNvPicPr/>
+                  </pic:nvPicPr>
+                  <pic:blipFill>
+                    <a:blip r:embed="rId37"/>
+                    <a:stretch>
+                      <a:fillRect/>
+                    </a:stretch>
+                  </pic:blipFill>
+                  <pic:spPr>
+                    <a:xfrm>
+                      <a:off x="0" y="0"/>
+                      <a:ext cx="4486593" cy="893460"/>
+                    </a:xfrm>
+                    <a:prstGeom prst="rect">
+                      <a:avLst/>
+                    </a:prstGeom>
+                  </pic:spPr>
+                </pic:pic>
+              </a:graphicData>
+            </a:graphic>
+          </wp:inline>
+        </w:drawing>
+      </w:r>
+    </w:p>
+    <w:p>
+      <w:pPr>
+        <w:jc w:val="both"/>
+      </w:pPr>
+    </w:p>
+    <w:p>
+      <w:pPr>
+        <w:pStyle w:val="Prrafodelista"/>
+        <w:numPr>
+          <w:ilvl w:val="1"/>
+          <w:numId w:val="3"/>
+        </w:numPr>
+        <w:jc w:val="both"/>
+      </w:pPr>
+      <w:r>
+        <w:t>Enlazamos el botón de Guardar cambios, en el modal, con el método que acabamos de crear, así:</w:t>
+      </w:r>
+    </w:p>
+    <w:p>
+      <w:pPr>
+        <w:pStyle w:val="Prrafodelista"/>
+        <w:jc w:val="both"/>
+      </w:pPr>
+      <w:r>
+        <w:lastRenderedPageBreak/>
+        <w:drawing>
+          <wp:inline distT="0" distB="0" distL="0" distR="0" wp14:anchorId="38695D26" wp14:editId="160FB81B">
+            <wp:extent cx="4322618" cy="674461"/>
+            <wp:effectExtent l="0" t="0" r="1905" b="0"/>
+            <wp:docPr id="34" name="Imagen 34"/>
+            <wp:cNvGraphicFramePr>
+              <a:graphicFrameLocks xmlns:a="http://schemas.openxmlformats.org/drawingml/2006/main" noChangeAspect="1"/>
+            </wp:cNvGraphicFramePr>
+            <a:graphic xmlns:a="http://schemas.openxmlformats.org/drawingml/2006/main">
+              <a:graphicData uri="http://schemas.openxmlformats.org/drawingml/2006/picture">
+                <pic:pic xmlns:pic="http://schemas.openxmlformats.org/drawingml/2006/picture">
+                  <pic:nvPicPr>
+                    <pic:cNvPr id="1" name=""/>
+                    <pic:cNvPicPr/>
+                  </pic:nvPicPr>
+                  <pic:blipFill>
+                    <a:blip r:embed="rId38"/>
+                    <a:stretch>
+                      <a:fillRect/>
+                    </a:stretch>
+                  </pic:blipFill>
+                  <pic:spPr>
+                    <a:xfrm>
+                      <a:off x="0" y="0"/>
+                      <a:ext cx="4336098" cy="676564"/>
+                    </a:xfrm>
+                    <a:prstGeom prst="rect">
+                      <a:avLst/>
+                    </a:prstGeom>
+                  </pic:spPr>
+                </pic:pic>
+              </a:graphicData>
+            </a:graphic>
+          </wp:inline>
+        </w:drawing>
+      </w:r>
+    </w:p>
+    <w:p>
+      <w:pPr>
+        <w:pStyle w:val="Prrafodelista"/>
+        <w:jc w:val="both"/>
+      </w:pPr>
+    </w:p>
+    <w:p>
+      <w:pPr>
+        <w:pStyle w:val="Prrafodelista"/>
+        <w:numPr>
+          <w:ilvl w:val="1"/>
+          <w:numId w:val="3"/>
+        </w:numPr>
+        <w:jc w:val="both"/>
+      </w:pPr>
+      <w:r>
+        <w:t>Nos aseguramos que en el controlador ContactController, el método store() tenga la rutina apropiada:</w:t>
+      </w:r>
+    </w:p>
+    <w:p>
+      <w:pPr>
+        <w:pStyle w:val="Prrafodelista"/>
+        <w:jc w:val="both"/>
+      </w:pPr>
+      <w:r>
+        <w:drawing>
+          <wp:inline distT="0" distB="0" distL="0" distR="0" wp14:anchorId="52D0AAAF" wp14:editId="1AAB4E43">
+            <wp:extent cx="2481439" cy="724395"/>
+            <wp:effectExtent l="0" t="0" r="0" b="0"/>
+            <wp:docPr id="35" name="Imagen 35" descr="Texto&#10;&#10;Descripción generada automáticamente con confianza media"/>
+            <wp:cNvGraphicFramePr>
+              <a:graphicFrameLocks xmlns:a="http://schemas.openxmlformats.org/drawingml/2006/main" noChangeAspect="1"/>
+            </wp:cNvGraphicFramePr>
+            <a:graphic xmlns:a="http://schemas.openxmlformats.org/drawingml/2006/main">
+              <a:graphicData uri="http://schemas.openxmlformats.org/drawingml/2006/picture">
+                <pic:pic xmlns:pic="http://schemas.openxmlformats.org/drawingml/2006/picture">
+                  <pic:nvPicPr>
+                    <pic:cNvPr id="35" name="Imagen 35" descr="Texto&#10;&#10;Descripción generada automáticamente con confianza media"/>
+                    <pic:cNvPicPr/>
+                  </pic:nvPicPr>
+                  <pic:blipFill>
+                    <a:blip r:embed="rId39"/>
+                    <a:stretch>
+                      <a:fillRect/>
+                    </a:stretch>
+                  </pic:blipFill>
+                  <pic:spPr>
+                    <a:xfrm>
+                      <a:off x="0" y="0"/>
+                      <a:ext cx="2555625" cy="746052"/>
+                    </a:xfrm>
+                    <a:prstGeom prst="rect">
+                      <a:avLst/>
+                    </a:prstGeom>
+                  </pic:spPr>
+                </pic:pic>
+              </a:graphicData>
+            </a:graphic>
+          </wp:inline>
+        </w:drawing>
+      </w:r>
+    </w:p>
+    <w:p>
+      <w:pPr>
+        <w:pStyle w:val="Prrafodelista"/>
+        <w:jc w:val="both"/>
+      </w:pPr>
+      <w:r>
+        <w:t>Es de tener en cuenta, que si existe un input de tipo ‘file’, con esta rutina no se podrá subir un archivo como tal. En ese caso se puede probar el método fill($request-&gt;except(‘miarchivo’)).</w:t>
+      </w:r>
+      <w:r>
+        <w:t xml:space="preserve"> De todos modos, puede ser necesario investigar más al respecto, y cómo trata Vue los archivos, ya que desde Laravel sabemos perfectamente cómo se procesan.</w:t>
+      </w:r>
+    </w:p>
+    <w:p>
+      <w:pPr>
+        <w:pStyle w:val="Prrafodelista"/>
+        <w:numPr>
+          <w:ilvl w:val="1"/>
+          <w:numId w:val="3"/>
+        </w:numPr>
+        <w:jc w:val="both"/>
+      </w:pPr>
+      <w:r>
+        <w:t>Probamos creando un nuevo usuario. Luego clic en Guardar cambios:</w:t>
+      </w:r>
+    </w:p>
+    <w:p>
+      <w:pPr>
+        <w:ind w:left="360"/>
+        <w:jc w:val="both"/>
+      </w:pPr>
+      <w:r>
+        <w:drawing>
+          <wp:inline distT="0" distB="0" distL="0" distR="0" wp14:anchorId="06B3478D" wp14:editId="340AA2EA">
+            <wp:extent cx="3022270" cy="2248407"/>
+            <wp:effectExtent l="0" t="0" r="6985" b="0"/>
+            <wp:docPr id="36" name="Imagen 36"/>
+            <wp:cNvGraphicFramePr>
+              <a:graphicFrameLocks xmlns:a="http://schemas.openxmlformats.org/drawingml/2006/main" noChangeAspect="1"/>
+            </wp:cNvGraphicFramePr>
+            <a:graphic xmlns:a="http://schemas.openxmlformats.org/drawingml/2006/main">
+              <a:graphicData uri="http://schemas.openxmlformats.org/drawingml/2006/picture">
+                <pic:pic xmlns:pic="http://schemas.openxmlformats.org/drawingml/2006/picture">
+                  <pic:nvPicPr>
+                    <pic:cNvPr id="1" name=""/>
+                    <pic:cNvPicPr/>
+                  </pic:nvPicPr>
+                  <pic:blipFill>
+                    <a:blip r:embed="rId40"/>
+                    <a:stretch>
+                      <a:fillRect/>
+                    </a:stretch>
+                  </pic:blipFill>
+                  <pic:spPr>
+                    <a:xfrm>
+                      <a:off x="0" y="0"/>
+                      <a:ext cx="3028447" cy="2253002"/>
+                    </a:xfrm>
+                    <a:prstGeom prst="rect">
+                      <a:avLst/>
+                    </a:prstGeom>
+                  </pic:spPr>
+                </pic:pic>
+              </a:graphicData>
+            </a:graphic>
+          </wp:inline>
+        </w:drawing>
+      </w:r>
+    </w:p>
+    <w:p>
+      <w:pPr>
+        <w:ind w:left="360"/>
+        <w:jc w:val="both"/>
+      </w:pPr>
+      <w:r>
+        <w:t>Veremos el usuario creado al final de la tabla:</w:t>
+      </w:r>
+    </w:p>
+    <w:p>
+      <w:pPr>
+        <w:ind w:left="360"/>
+        <w:jc w:val="both"/>
+      </w:pPr>
+      <w:r>
+        <w:drawing>
+          <wp:inline distT="0" distB="0" distL="0" distR="0" wp14:anchorId="24F97381" wp14:editId="2B30C0B9">
+            <wp:extent cx="5070763" cy="478504"/>
+            <wp:effectExtent l="0" t="0" r="0" b="0"/>
+            <wp:docPr id="37" name="Imagen 37"/>
+            <wp:cNvGraphicFramePr>
+              <a:graphicFrameLocks xmlns:a="http://schemas.openxmlformats.org/drawingml/2006/main" noChangeAspect="1"/>
+            </wp:cNvGraphicFramePr>
+            <a:graphic xmlns:a="http://schemas.openxmlformats.org/drawingml/2006/main">
+              <a:graphicData uri="http://schemas.openxmlformats.org/drawingml/2006/picture">
+                <pic:pic xmlns:pic="http://schemas.openxmlformats.org/drawingml/2006/picture">
+                  <pic:nvPicPr>
+                    <pic:cNvPr id="1" name=""/>
+                    <pic:cNvPicPr/>
+                  </pic:nvPicPr>
+                  <pic:blipFill>
+                    <a:blip r:embed="rId41"/>
+                    <a:stretch>
+                      <a:fillRect/>
+                    </a:stretch>
+                  </pic:blipFill>
+                  <pic:spPr>
+                    <a:xfrm>
+                      <a:off x="0" y="0"/>
+                      <a:ext cx="5113204" cy="482509"/>
+                    </a:xfrm>
+                    <a:prstGeom prst="rect">
+                      <a:avLst/>
+                    </a:prstGeom>
+                  </pic:spPr>
+                </pic:pic>
+              </a:graphicData>
+            </a:graphic>
+          </wp:inline>
+        </w:drawing>
+      </w:r>
+    </w:p>
+    <w:p>
+      <w:pPr>
+        <w:pStyle w:val="Prrafodelista"/>
         <w:jc w:val="both"/>
       </w:pPr>
     </w:p>
@@ -2069,6 +2874,127 @@
     </w:lvl>
   </w:abstractNum>
   <w:abstractNum w:abstractNumId="1" w15:restartNumberingAfterBreak="0">
+    <w:nsid w:val="6E767363"/>
+    <w:multiLevelType w:val="multilevel"/>
+    <w:tmpl w:val="09042084"/>
+    <w:lvl w:ilvl="0">
+      <w:start w:val="1"/>
+      <w:numFmt w:val="decimal"/>
+      <w:lvlText w:val="%1."/>
+      <w:lvlJc w:val="left"/>
+      <w:pPr>
+        <w:ind w:left="720" w:hanging="360"/>
+      </w:pPr>
+      <w:rPr>
+        <w:rFonts w:hint="default"/>
+      </w:rPr>
+    </w:lvl>
+    <w:lvl w:ilvl="1">
+      <w:start w:val="1"/>
+      <w:numFmt w:val="decimal"/>
+      <w:isLgl/>
+      <w:lvlText w:val="%1.%2."/>
+      <w:lvlJc w:val="left"/>
+      <w:pPr>
+        <w:ind w:left="720" w:hanging="360"/>
+      </w:pPr>
+      <w:rPr>
+        <w:rFonts w:hint="default"/>
+      </w:rPr>
+    </w:lvl>
+    <w:lvl w:ilvl="2">
+      <w:start w:val="1"/>
+      <w:numFmt w:val="decimal"/>
+      <w:isLgl/>
+      <w:lvlText w:val="%1.%2.%3."/>
+      <w:lvlJc w:val="left"/>
+      <w:pPr>
+        <w:ind w:left="1080" w:hanging="720"/>
+      </w:pPr>
+      <w:rPr>
+        <w:rFonts w:hint="default"/>
+      </w:rPr>
+    </w:lvl>
+    <w:lvl w:ilvl="3">
+      <w:start w:val="1"/>
+      <w:numFmt w:val="decimal"/>
+      <w:isLgl/>
+      <w:lvlText w:val="%1.%2.%3.%4."/>
+      <w:lvlJc w:val="left"/>
+      <w:pPr>
+        <w:ind w:left="1080" w:hanging="720"/>
+      </w:pPr>
+      <w:rPr>
+        <w:rFonts w:hint="default"/>
+      </w:rPr>
+    </w:lvl>
+    <w:lvl w:ilvl="4">
+      <w:start w:val="1"/>
+      <w:numFmt w:val="decimal"/>
+      <w:isLgl/>
+      <w:lvlText w:val="%1.%2.%3.%4.%5."/>
+      <w:lvlJc w:val="left"/>
+      <w:pPr>
+        <w:ind w:left="1440" w:hanging="1080"/>
+      </w:pPr>
+      <w:rPr>
+        <w:rFonts w:hint="default"/>
+      </w:rPr>
+    </w:lvl>
+    <w:lvl w:ilvl="5">
+      <w:start w:val="1"/>
+      <w:numFmt w:val="decimal"/>
+      <w:isLgl/>
+      <w:lvlText w:val="%1.%2.%3.%4.%5.%6."/>
+      <w:lvlJc w:val="left"/>
+      <w:pPr>
+        <w:ind w:left="1440" w:hanging="1080"/>
+      </w:pPr>
+      <w:rPr>
+        <w:rFonts w:hint="default"/>
+      </w:rPr>
+    </w:lvl>
+    <w:lvl w:ilvl="6">
+      <w:start w:val="1"/>
+      <w:numFmt w:val="decimal"/>
+      <w:isLgl/>
+      <w:lvlText w:val="%1.%2.%3.%4.%5.%6.%7."/>
+      <w:lvlJc w:val="left"/>
+      <w:pPr>
+        <w:ind w:left="1800" w:hanging="1440"/>
+      </w:pPr>
+      <w:rPr>
+        <w:rFonts w:hint="default"/>
+      </w:rPr>
+    </w:lvl>
+    <w:lvl w:ilvl="7">
+      <w:start w:val="1"/>
+      <w:numFmt w:val="decimal"/>
+      <w:isLgl/>
+      <w:lvlText w:val="%1.%2.%3.%4.%5.%6.%7.%8."/>
+      <w:lvlJc w:val="left"/>
+      <w:pPr>
+        <w:ind w:left="1800" w:hanging="1440"/>
+      </w:pPr>
+      <w:rPr>
+        <w:rFonts w:hint="default"/>
+      </w:rPr>
+    </w:lvl>
+    <w:lvl w:ilvl="8">
+      <w:start w:val="1"/>
+      <w:numFmt w:val="decimal"/>
+      <w:isLgl/>
+      <w:lvlText w:val="%1.%2.%3.%4.%5.%6.%7.%8.%9."/>
+      <w:lvlJc w:val="left"/>
+      <w:pPr>
+        <w:ind w:left="2160" w:hanging="1800"/>
+      </w:pPr>
+      <w:rPr>
+        <w:rFonts w:hint="default"/>
+      </w:rPr>
+    </w:lvl>
+  </w:abstractNum>
+  <w:abstractNum w:abstractNumId="2" w15:restartNumberingAfterBreak="0">
     <w:nsid w:val="739140FC"/>
     <w:multiLevelType w:val="hybridMultilevel"/>
     <w:tmpl w:val="88D6F02A"/>
@@ -2161,6 +3087,9 @@
     <w:abstractNumId w:val="0"/>
   </w:num>
   <w:num w:numId="2" w16cid:durableId="1305817146">
+    <w:abstractNumId w:val="2"/>
+  </w:num>
+  <w:num w:numId="3" w16cid:durableId="1958441577">
     <w:abstractNumId w:val="1"/>
   </w:num>
 </w:numbering>

</xml_diff>

<commit_message>
Algunas correcciones en la guía 4, formateo básico para mejor visualización de código del componente
</commit_message>
<xml_diff>
--- a/Guia parte 4.docx
+++ b/Guia parte 4.docx
@@ -335,7 +335,19 @@
         <w:rPr>
           <w:lang w:val="es-MX"/>
         </w:rPr>
-        <w:t>Se hace el llamado respectivo a la función eliminar, desde el template, en el botón eliminar, con @clic, así:</w:t>
+        <w:t>Se hace el llamado respectivo a la función eliminar, desde el template, en el botón eliminar, con @clic</w:t>
+      </w:r>
+      <w:r>
+        <w:rPr>
+          <w:lang w:val="es-MX"/>
+        </w:rPr>
+        <w:t>k</w:t>
+      </w:r>
+      <w:r>
+        <w:rPr>
+          <w:lang w:val="es-MX"/>
+        </w:rPr>
+        <w:t>, así:</w:t>
       </w:r>
     </w:p>
     <w:p>
@@ -1196,16 +1208,25 @@
         <w:jc w:val="both"/>
       </w:pPr>
       <w:r>
-        <w:t>Pero si se supone que modal va a cambiar entre 0 y 1 (false y true), ¿cómo se logra eso ya que en este momento es estático? Vamos por parte</w:t>
-      </w:r>
-      <w:r>
-        <w:t>s</w:t>
-      </w:r>
-      <w:r>
-        <w:t>. Por ahora, dentro de methods, donde ya tenemos los métodos listar</w:t>
-      </w:r>
-      <w:r>
-        <w:t xml:space="preserve"> y eliminar, creamos dos métodos nuevos:</w:t>
+        <w:t xml:space="preserve">Pero si se supone que modal va a cambiar entre 0 y 1 (false y true), ¿cómo se logra eso ya que en este momento es estático? </w:t>
+      </w:r>
+      <w:r>
+        <w:t>Dentro</w:t>
+      </w:r>
+      <w:r>
+        <w:t xml:space="preserve"> de methods, donde ya tenemos los métodos listar</w:t>
+      </w:r>
+      <w:r>
+        <w:t xml:space="preserve"> y eliminar, creamos dos métodos nuevos</w:t>
+      </w:r>
+      <w:r>
+        <w:t xml:space="preserve">, de tal modo que cuando se desencadenen hagan que modal valga bien sea 1 o bien sea </w:t>
+      </w:r>
+      <w:r>
+        <w:t>0</w:t>
+      </w:r>
+      <w:r>
+        <w:t>:</w:t>
       </w:r>
     </w:p>
     <w:p>
@@ -1329,6 +1350,7 @@
         <w:jc w:val="both"/>
       </w:pPr>
       <w:r>
+        <w:lastRenderedPageBreak/>
         <w:t>Dentro del código del modal de Bootstrap que ya pegamos en nuestro componente</w:t>
       </w:r>
       <w:r>
@@ -1347,7 +1369,6 @@
         <w:t xml:space="preserve">. </w:t>
       </w:r>
       <w:r>
-        <w:lastRenderedPageBreak/>
         <w:t xml:space="preserve">Con @click (que es lo mismo que v-on:click), estamos indicando que si se da clic en el botón se activen las funciones respectivas. Por ejemplo, si </w:t>
       </w:r>
       <w:r>
@@ -1592,6 +1613,9 @@
         <w:jc w:val="both"/>
       </w:pPr>
       <w:r>
+        <w:rPr>
+          <w:noProof/>
+        </w:rPr>
         <w:drawing>
           <wp:inline distT="0" distB="0" distL="0" distR="0" wp14:anchorId="6A8AA7B8" wp14:editId="391ECFC0">
             <wp:extent cx="3635182" cy="463138"/>
@@ -1644,14 +1668,7 @@
         <w:jc w:val="both"/>
       </w:pPr>
       <w:r>
-        <w:lastRenderedPageBreak/>
-        <w:t>Así como está declarada esta directiva, la podemos declarar en el botón Editar. Pero cambiamos el valor de update por ‘true’. Además, p</w:t>
-      </w:r>
-      <w:r>
-        <w:t>ara hacer la edición, requerimos el id, tal como lo hicimos para eliminar. Por eso lo llamamos dentro del método openModal</w:t>
-      </w:r>
-      <w:r>
-        <w:t xml:space="preserve"> como ‘contact.id’:</w:t>
+        <w:t>Así como está declarada esta directiva, la podemos declarar en el botón Editar. Pero cambiamos el valor de update por ‘true’. Además, para hacer la edición, requerimos el id, tal como lo hicimos para eliminar. Por eso lo llamamos dentro del método openModal como ‘contact.id’:</w:t>
       </w:r>
     </w:p>
     <w:p>
@@ -1660,6 +1677,9 @@
         <w:jc w:val="both"/>
       </w:pPr>
       <w:r>
+        <w:rPr>
+          <w:noProof/>
+        </w:rPr>
         <w:drawing>
           <wp:inline distT="0" distB="0" distL="0" distR="0" wp14:anchorId="397E6FAA" wp14:editId="0765170A">
             <wp:extent cx="4910446" cy="545605"/>
@@ -1716,6 +1736,9 @@
         <w:jc w:val="both"/>
       </w:pPr>
       <w:r>
+        <w:rPr>
+          <w:noProof/>
+        </w:rPr>
         <w:drawing>
           <wp:inline distT="0" distB="0" distL="0" distR="0" wp14:anchorId="66F704EF" wp14:editId="0B4FCB0A">
             <wp:extent cx="3226579" cy="742208"/>
@@ -1775,7 +1798,7 @@
           <w:bCs/>
           <w:color w:val="00B050"/>
         </w:rPr>
-        <w:t>Guardar datos de nuevo contacto</w:t>
+        <w:t>Creando los campos del modal</w:t>
       </w:r>
     </w:p>
     <w:p>
@@ -1783,18 +1806,8 @@
         <w:ind w:left="360"/>
         <w:jc w:val="both"/>
       </w:pPr>
-    </w:p>
-    <w:p>
-      <w:pPr>
-        <w:pStyle w:val="Prrafodelista"/>
-        <w:numPr>
-          <w:ilvl w:val="0"/>
-          <w:numId w:val="3"/>
-        </w:numPr>
-        <w:jc w:val="both"/>
-      </w:pPr>
-      <w:r>
-        <w:t>Empecemos por crear un objeto en nuestro script, al que llamaremos contacto y tendrá unos datos de prueba:</w:t>
+      <w:r>
+        <w:t>En el div cuya clase es ‘modal-body’, es decir, dentro del cuerpo del modal, vamos a crear los respectivos inputs que se necesitan para ingresar los datos de un usuario. Lo hacemos así:</w:t>
       </w:r>
     </w:p>
     <w:p>
@@ -1804,10 +1817,10 @@
       </w:pPr>
       <w:r>
         <w:drawing>
-          <wp:inline distT="0" distB="0" distL="0" distR="0" wp14:anchorId="1EB464A3" wp14:editId="4B1F4056">
-            <wp:extent cx="3113823" cy="1816925"/>
-            <wp:effectExtent l="0" t="0" r="0" b="0"/>
-            <wp:docPr id="24" name="Imagen 24"/>
+          <wp:inline distT="0" distB="0" distL="0" distR="0" wp14:anchorId="30E7DB2A" wp14:editId="28CEEB39">
+            <wp:extent cx="3675413" cy="2146693"/>
+            <wp:effectExtent l="0" t="0" r="1270" b="6350"/>
+            <wp:docPr id="39" name="Imagen 39" descr="Pantalla de computadora con letras&#10;&#10;Descripción generada automáticamente con confianza media"/>
             <wp:cNvGraphicFramePr>
               <a:graphicFrameLocks xmlns:a="http://schemas.openxmlformats.org/drawingml/2006/main" noChangeAspect="1"/>
             </wp:cNvGraphicFramePr>
@@ -1815,7 +1828,7 @@
               <a:graphicData uri="http://schemas.openxmlformats.org/drawingml/2006/picture">
                 <pic:pic xmlns:pic="http://schemas.openxmlformats.org/drawingml/2006/picture">
                   <pic:nvPicPr>
-                    <pic:cNvPr id="1" name=""/>
+                    <pic:cNvPr id="39" name="Imagen 39" descr="Pantalla de computadora con letras&#10;&#10;Descripción generada automáticamente con confianza media"/>
                     <pic:cNvPicPr/>
                   </pic:nvPicPr>
                   <pic:blipFill>
@@ -1827,7 +1840,7 @@
                   <pic:spPr>
                     <a:xfrm>
                       <a:off x="0" y="0"/>
-                      <a:ext cx="3133511" cy="1828413"/>
+                      <a:ext cx="3688753" cy="2154484"/>
                     </a:xfrm>
                     <a:prstGeom prst="rect">
                       <a:avLst/>
@@ -1842,28 +1855,15 @@
     </w:p>
     <w:p>
       <w:pPr>
-        <w:pStyle w:val="Prrafodelista"/>
-        <w:numPr>
-          <w:ilvl w:val="0"/>
-          <w:numId w:val="3"/>
-        </w:numPr>
-        <w:jc w:val="both"/>
-      </w:pPr>
-      <w:r>
-        <w:t>Conectamos cada input del modal con este objeto. Para eso, se usa la propiedad reactiva v-model, así:</w:t>
-      </w:r>
-    </w:p>
-    <w:p>
-      <w:pPr>
         <w:ind w:left="360"/>
         <w:jc w:val="both"/>
       </w:pPr>
       <w:r>
         <w:drawing>
-          <wp:inline distT="0" distB="0" distL="0" distR="0" wp14:anchorId="1370279C" wp14:editId="0BD41383">
-            <wp:extent cx="3639787" cy="1240855"/>
-            <wp:effectExtent l="0" t="0" r="0" b="0"/>
-            <wp:docPr id="25" name="Imagen 25"/>
+          <wp:inline distT="0" distB="0" distL="0" distR="0" wp14:anchorId="606DDE59" wp14:editId="6D014C21">
+            <wp:extent cx="3604161" cy="1444845"/>
+            <wp:effectExtent l="0" t="0" r="0" b="3175"/>
+            <wp:docPr id="40" name="Imagen 40" descr="Pantalla de computadora con letras&#10;&#10;Descripción generada automáticamente con confianza media"/>
             <wp:cNvGraphicFramePr>
               <a:graphicFrameLocks xmlns:a="http://schemas.openxmlformats.org/drawingml/2006/main" noChangeAspect="1"/>
             </wp:cNvGraphicFramePr>
@@ -1871,7 +1871,7 @@
               <a:graphicData uri="http://schemas.openxmlformats.org/drawingml/2006/picture">
                 <pic:pic xmlns:pic="http://schemas.openxmlformats.org/drawingml/2006/picture">
                   <pic:nvPicPr>
-                    <pic:cNvPr id="1" name=""/>
+                    <pic:cNvPr id="40" name="Imagen 40" descr="Pantalla de computadora con letras&#10;&#10;Descripción generada automáticamente con confianza media"/>
                     <pic:cNvPicPr/>
                   </pic:nvPicPr>
                   <pic:blipFill>
@@ -1883,7 +1883,7 @@
                   <pic:spPr>
                     <a:xfrm>
                       <a:off x="0" y="0"/>
-                      <a:ext cx="3643029" cy="1241960"/>
+                      <a:ext cx="3612147" cy="1448046"/>
                     </a:xfrm>
                     <a:prstGeom prst="rect">
                       <a:avLst/>
@@ -1901,10 +1901,37 @@
         <w:ind w:left="360"/>
         <w:jc w:val="both"/>
       </w:pPr>
-      <w:r>
-        <w:lastRenderedPageBreak/>
-        <w:t>Hacemos algo similar con los demás inputs.</w:t>
-      </w:r>
+    </w:p>
+    <w:p>
+      <w:pPr>
+        <w:ind w:left="360"/>
+        <w:jc w:val="both"/>
+      </w:pPr>
+    </w:p>
+    <w:p>
+      <w:pPr>
+        <w:ind w:left="360"/>
+        <w:jc w:val="both"/>
+        <w:rPr>
+          <w:b/>
+          <w:bCs/>
+          <w:color w:val="00B050"/>
+        </w:rPr>
+      </w:pPr>
+      <w:r>
+        <w:rPr>
+          <w:b/>
+          <w:bCs/>
+          <w:color w:val="00B050"/>
+        </w:rPr>
+        <w:t>Guardar datos de nuevo contacto</w:t>
+      </w:r>
+    </w:p>
+    <w:p>
+      <w:pPr>
+        <w:ind w:left="360"/>
+        <w:jc w:val="both"/>
+      </w:pPr>
     </w:p>
     <w:p>
       <w:pPr>
@@ -1916,20 +1943,23 @@
         <w:jc w:val="both"/>
       </w:pPr>
       <w:r>
-        <w:t>Guardamos, y cuando vamos a la página web, y abrimos el modal, salen nuestros datos de prueba que le pasamos al objeto contacto:</w:t>
-      </w:r>
-    </w:p>
-    <w:p>
-      <w:pPr>
-        <w:pStyle w:val="Prrafodelista"/>
-        <w:jc w:val="both"/>
-      </w:pPr>
-      <w:r>
+        <w:t>Empecemos por crear un objeto en nuestro script, al que llamaremos contacto y tendrá unos datos de prueba:</w:t>
+      </w:r>
+    </w:p>
+    <w:p>
+      <w:pPr>
+        <w:ind w:left="360"/>
+        <w:jc w:val="both"/>
+      </w:pPr>
+      <w:r>
+        <w:rPr>
+          <w:noProof/>
+        </w:rPr>
         <w:drawing>
-          <wp:inline distT="0" distB="0" distL="0" distR="0" wp14:anchorId="72660DC7" wp14:editId="77EFA553">
-            <wp:extent cx="3212275" cy="2035386"/>
-            <wp:effectExtent l="0" t="0" r="7620" b="3175"/>
-            <wp:docPr id="26" name="Imagen 26"/>
+          <wp:inline distT="0" distB="0" distL="0" distR="0" wp14:anchorId="1EB464A3" wp14:editId="4B1F4056">
+            <wp:extent cx="3113823" cy="1816925"/>
+            <wp:effectExtent l="0" t="0" r="0" b="0"/>
+            <wp:docPr id="24" name="Imagen 24"/>
             <wp:cNvGraphicFramePr>
               <a:graphicFrameLocks xmlns:a="http://schemas.openxmlformats.org/drawingml/2006/main" noChangeAspect="1"/>
             </wp:cNvGraphicFramePr>
@@ -1949,7 +1979,7 @@
                   <pic:spPr>
                     <a:xfrm>
                       <a:off x="0" y="0"/>
-                      <a:ext cx="3224600" cy="2043195"/>
+                      <a:ext cx="3133511" cy="1828413"/>
                     </a:xfrm>
                     <a:prstGeom prst="rect">
                       <a:avLst/>
@@ -1965,12 +1995,6 @@
     <w:p>
       <w:pPr>
         <w:pStyle w:val="Prrafodelista"/>
-        <w:jc w:val="both"/>
-      </w:pPr>
-    </w:p>
-    <w:p>
-      <w:pPr>
-        <w:pStyle w:val="Prrafodelista"/>
         <w:numPr>
           <w:ilvl w:val="0"/>
           <w:numId w:val="3"/>
@@ -1978,33 +2002,23 @@
         <w:jc w:val="both"/>
       </w:pPr>
       <w:r>
-        <w:t>Ahora, no queremos que nos muestre unos datos estáticos, sino de manera reactiva. Si vamos a crear un usuario nuevo, los inputs del modal deberían estar vacíos, y si vamos a editar, los inputs deberían mostrar los datos del usuario seleccionado. Para esto, seguimos estos pasos:</w:t>
-      </w:r>
-    </w:p>
-    <w:p>
-      <w:pPr>
-        <w:pStyle w:val="Prrafodelista"/>
-        <w:numPr>
-          <w:ilvl w:val="1"/>
-          <w:numId w:val="3"/>
-        </w:numPr>
-        <w:jc w:val="both"/>
-      </w:pPr>
-      <w:r>
-        <w:t>Quitamos los datos de prueba de los campos del objeto contacto, y dejamos estos últimos inicializados como vacíos:</w:t>
-      </w:r>
-    </w:p>
-    <w:p>
-      <w:pPr>
-        <w:pStyle w:val="Prrafodelista"/>
-        <w:jc w:val="both"/>
-      </w:pPr>
-      <w:r>
+        <w:t>Conectamos cada input del modal con este objeto. Para eso, se usa la propiedad reactiva v-model, así:</w:t>
+      </w:r>
+    </w:p>
+    <w:p>
+      <w:pPr>
+        <w:ind w:left="360"/>
+        <w:jc w:val="both"/>
+      </w:pPr>
+      <w:r>
+        <w:rPr>
+          <w:noProof/>
+        </w:rPr>
         <w:drawing>
-          <wp:inline distT="0" distB="0" distL="0" distR="0" wp14:anchorId="538426E3" wp14:editId="63392F57">
-            <wp:extent cx="2582883" cy="1378786"/>
-            <wp:effectExtent l="0" t="0" r="8255" b="0"/>
-            <wp:docPr id="27" name="Imagen 27"/>
+          <wp:inline distT="0" distB="0" distL="0" distR="0" wp14:anchorId="1370279C" wp14:editId="0BD41383">
+            <wp:extent cx="3639787" cy="1240855"/>
+            <wp:effectExtent l="0" t="0" r="0" b="0"/>
+            <wp:docPr id="25" name="Imagen 25"/>
             <wp:cNvGraphicFramePr>
               <a:graphicFrameLocks xmlns:a="http://schemas.openxmlformats.org/drawingml/2006/main" noChangeAspect="1"/>
             </wp:cNvGraphicFramePr>
@@ -2024,7 +2038,7 @@
                   <pic:spPr>
                     <a:xfrm>
                       <a:off x="0" y="0"/>
-                      <a:ext cx="2591108" cy="1383177"/>
+                      <a:ext cx="3643029" cy="1241960"/>
                     </a:xfrm>
                     <a:prstGeom prst="rect">
                       <a:avLst/>
@@ -2039,27 +2053,40 @@
     </w:p>
     <w:p>
       <w:pPr>
+        <w:ind w:left="360"/>
+        <w:jc w:val="both"/>
+      </w:pPr>
+      <w:r>
+        <w:t>Hacemos algo similar con los demás inputs.</w:t>
+      </w:r>
+    </w:p>
+    <w:p>
+      <w:pPr>
         <w:pStyle w:val="Prrafodelista"/>
         <w:numPr>
-          <w:ilvl w:val="1"/>
+          <w:ilvl w:val="0"/>
           <w:numId w:val="3"/>
         </w:numPr>
         <w:jc w:val="both"/>
       </w:pPr>
       <w:r>
-        <w:t xml:space="preserve"> En el método openModal() del script, cambiamos el parámetro por datos = {}, lo que significa que estamos inicializando un objeto como totalmente vacío, y le hemos llamado datos:</w:t>
-      </w:r>
-    </w:p>
-    <w:p>
-      <w:pPr>
-        <w:jc w:val="both"/>
-      </w:pPr>
-      <w:r>
+        <w:t>Guardamos, y cuando vamos a la página web, y abrimos el modal, salen nuestros datos de prueba que le pasamos al objeto contacto:</w:t>
+      </w:r>
+    </w:p>
+    <w:p>
+      <w:pPr>
+        <w:pStyle w:val="Prrafodelista"/>
+        <w:jc w:val="both"/>
+      </w:pPr>
+      <w:r>
+        <w:rPr>
+          <w:noProof/>
+        </w:rPr>
         <w:drawing>
-          <wp:inline distT="0" distB="0" distL="0" distR="0" wp14:anchorId="6D6A3156" wp14:editId="1DF39878">
-            <wp:extent cx="3000794" cy="247685"/>
-            <wp:effectExtent l="0" t="0" r="0" b="0"/>
-            <wp:docPr id="28" name="Imagen 28"/>
+          <wp:inline distT="0" distB="0" distL="0" distR="0" wp14:anchorId="72660DC7" wp14:editId="77EFA553">
+            <wp:extent cx="3212275" cy="2035386"/>
+            <wp:effectExtent l="0" t="0" r="7620" b="3175"/>
+            <wp:docPr id="26" name="Imagen 26"/>
             <wp:cNvGraphicFramePr>
               <a:graphicFrameLocks xmlns:a="http://schemas.openxmlformats.org/drawingml/2006/main" noChangeAspect="1"/>
             </wp:cNvGraphicFramePr>
@@ -2079,7 +2106,7 @@
                   <pic:spPr>
                     <a:xfrm>
                       <a:off x="0" y="0"/>
-                      <a:ext cx="3000794" cy="247685"/>
+                      <a:ext cx="3224600" cy="2043195"/>
                     </a:xfrm>
                     <a:prstGeom prst="rect">
                       <a:avLst/>
@@ -2095,6 +2122,26 @@
     <w:p>
       <w:pPr>
         <w:pStyle w:val="Prrafodelista"/>
+        <w:jc w:val="both"/>
+      </w:pPr>
+    </w:p>
+    <w:p>
+      <w:pPr>
+        <w:pStyle w:val="Prrafodelista"/>
+        <w:numPr>
+          <w:ilvl w:val="0"/>
+          <w:numId w:val="3"/>
+        </w:numPr>
+        <w:jc w:val="both"/>
+      </w:pPr>
+      <w:r>
+        <w:lastRenderedPageBreak/>
+        <w:t>Ahora, no queremos que nos muestre unos datos estáticos, sino de manera reactiva. Si vamos a crear un usuario nuevo, los inputs del modal deberían estar vacíos, y si vamos a editar, los inputs deberían mostrar los datos del usuario seleccionado. Para esto, seguimos estos pasos:</w:t>
+      </w:r>
+    </w:p>
+    <w:p>
+      <w:pPr>
+        <w:pStyle w:val="Prrafodelista"/>
         <w:numPr>
           <w:ilvl w:val="1"/>
           <w:numId w:val="3"/>
@@ -2102,65 +2149,23 @@
         <w:jc w:val="both"/>
       </w:pPr>
       <w:r>
-        <w:t xml:space="preserve">Para el caso de editar, que se activa si se cumple la condición de update == true, hacemos que el objeto </w:t>
-      </w:r>
-      <w:r>
-        <w:rPr>
-          <w:b/>
-          <w:bCs/>
-          <w:i/>
-          <w:iCs/>
-        </w:rPr>
-        <w:t>contacto</w:t>
-      </w:r>
-      <w:r>
-        <w:t xml:space="preserve"> se rellene con lo que venga por default desde la tabla contactos de la base de datos, es decir, </w:t>
-      </w:r>
-      <w:r>
-        <w:rPr>
-          <w:b/>
-          <w:bCs/>
-          <w:i/>
-          <w:iCs/>
-        </w:rPr>
-        <w:t>contacto</w:t>
-      </w:r>
-      <w:r>
-        <w:t xml:space="preserve"> = </w:t>
-      </w:r>
-      <w:r>
-        <w:rPr>
-          <w:b/>
-          <w:bCs/>
-          <w:i/>
-          <w:iCs/>
-        </w:rPr>
-        <w:t>datos</w:t>
-      </w:r>
-      <w:r>
-        <w:rPr>
-          <w:b/>
-          <w:bCs/>
-          <w:i/>
-          <w:iCs/>
-        </w:rPr>
-        <w:t xml:space="preserve">. </w:t>
-      </w:r>
-      <w:r>
-        <w:t>Debe quedar así:</w:t>
-      </w:r>
-    </w:p>
-    <w:p>
-      <w:pPr>
-        <w:pStyle w:val="Prrafodelista"/>
-        <w:jc w:val="both"/>
-      </w:pPr>
-      <w:r>
+        <w:t>Quitamos los datos de prueba de los campos del objeto contacto, y dejamos estos últimos inicializados como vacíos:</w:t>
+      </w:r>
+    </w:p>
+    <w:p>
+      <w:pPr>
+        <w:pStyle w:val="Prrafodelista"/>
+        <w:jc w:val="both"/>
+      </w:pPr>
+      <w:r>
+        <w:rPr>
+          <w:noProof/>
+        </w:rPr>
         <w:drawing>
-          <wp:inline distT="0" distB="0" distL="0" distR="0" wp14:anchorId="425DD2EF" wp14:editId="5ABFC23A">
-            <wp:extent cx="3408218" cy="737239"/>
-            <wp:effectExtent l="0" t="0" r="1905" b="5715"/>
-            <wp:docPr id="29" name="Imagen 29"/>
+          <wp:inline distT="0" distB="0" distL="0" distR="0" wp14:anchorId="538426E3" wp14:editId="63392F57">
+            <wp:extent cx="2582883" cy="1378786"/>
+            <wp:effectExtent l="0" t="0" r="8255" b="0"/>
+            <wp:docPr id="27" name="Imagen 27"/>
             <wp:cNvGraphicFramePr>
               <a:graphicFrameLocks xmlns:a="http://schemas.openxmlformats.org/drawingml/2006/main" noChangeAspect="1"/>
             </wp:cNvGraphicFramePr>
@@ -2180,7 +2185,7 @@
                   <pic:spPr>
                     <a:xfrm>
                       <a:off x="0" y="0"/>
-                      <a:ext cx="3431411" cy="742256"/>
+                      <a:ext cx="2591108" cy="1383177"/>
                     </a:xfrm>
                     <a:prstGeom prst="rect">
                       <a:avLst/>
@@ -2195,11 +2200,6 @@
     </w:p>
     <w:p>
       <w:pPr>
-        <w:jc w:val="both"/>
-      </w:pPr>
-    </w:p>
-    <w:p>
-      <w:pPr>
         <w:pStyle w:val="Prrafodelista"/>
         <w:numPr>
           <w:ilvl w:val="1"/>
@@ -2208,39 +2208,22 @@
         <w:jc w:val="both"/>
       </w:pPr>
       <w:r>
-        <w:lastRenderedPageBreak/>
-        <w:t xml:space="preserve">Para el caso de crear (es decir update == false), retornamos los campos tal cual como están en el objeto </w:t>
-      </w:r>
-      <w:r>
-        <w:rPr>
-          <w:b/>
-          <w:bCs/>
-          <w:i/>
-          <w:iCs/>
-        </w:rPr>
-        <w:t>contacto</w:t>
-      </w:r>
-      <w:r>
-        <w:t>, es decir, vacíos. Para eso, digitamos lo siguiente</w:t>
-      </w:r>
-      <w:r>
-        <w:t xml:space="preserve"> (solo lo encerrado por las líneas naranja)</w:t>
-      </w:r>
-      <w:r>
-        <w:t>:</w:t>
-      </w:r>
-    </w:p>
-    <w:p>
-      <w:pPr>
-        <w:pStyle w:val="Prrafodelista"/>
-        <w:jc w:val="both"/>
-      </w:pPr>
-      <w:r>
+        <w:t xml:space="preserve"> En el método openModal() del script, cambiamos el parámetro por datos = {}, lo que significa que estamos inicializando un objeto como totalmente vacío, y le hemos llamado datos:</w:t>
+      </w:r>
+    </w:p>
+    <w:p>
+      <w:pPr>
+        <w:jc w:val="both"/>
+      </w:pPr>
+      <w:r>
+        <w:rPr>
+          <w:noProof/>
+        </w:rPr>
         <w:drawing>
-          <wp:inline distT="0" distB="0" distL="0" distR="0" wp14:anchorId="0664FDD8" wp14:editId="33728E71">
-            <wp:extent cx="3467594" cy="1248852"/>
-            <wp:effectExtent l="0" t="0" r="0" b="8890"/>
-            <wp:docPr id="30" name="Imagen 30"/>
+          <wp:inline distT="0" distB="0" distL="0" distR="0" wp14:anchorId="6D6A3156" wp14:editId="1DF39878">
+            <wp:extent cx="3000794" cy="247685"/>
+            <wp:effectExtent l="0" t="0" r="0" b="0"/>
+            <wp:docPr id="28" name="Imagen 28"/>
             <wp:cNvGraphicFramePr>
               <a:graphicFrameLocks xmlns:a="http://schemas.openxmlformats.org/drawingml/2006/main" noChangeAspect="1"/>
             </wp:cNvGraphicFramePr>
@@ -2260,7 +2243,7 @@
                   <pic:spPr>
                     <a:xfrm>
                       <a:off x="0" y="0"/>
-                      <a:ext cx="3482274" cy="1254139"/>
+                      <a:ext cx="3000794" cy="247685"/>
                     </a:xfrm>
                     <a:prstGeom prst="rect">
                       <a:avLst/>
@@ -2283,20 +2266,68 @@
         <w:jc w:val="both"/>
       </w:pPr>
       <w:r>
-        <w:t>Hacemos el siguiente cambio en la línea para el botón Editar en el modal, en el template:</w:t>
-      </w:r>
-    </w:p>
-    <w:p>
-      <w:pPr>
-        <w:pStyle w:val="Prrafodelista"/>
-        <w:jc w:val="both"/>
-      </w:pPr>
-      <w:r>
+        <w:t xml:space="preserve">Para el caso de editar, que se activa si se cumple la condición de update == true, hacemos que el objeto </w:t>
+      </w:r>
+      <w:r>
+        <w:rPr>
+          <w:b/>
+          <w:bCs/>
+          <w:i/>
+          <w:iCs/>
+        </w:rPr>
+        <w:t>contacto</w:t>
+      </w:r>
+      <w:r>
+        <w:t xml:space="preserve"> se rellene con lo que venga por default desde la tabla contactos de la base de datos, es decir, </w:t>
+      </w:r>
+      <w:r>
+        <w:rPr>
+          <w:b/>
+          <w:bCs/>
+          <w:i/>
+          <w:iCs/>
+        </w:rPr>
+        <w:t>contacto</w:t>
+      </w:r>
+      <w:r>
+        <w:t xml:space="preserve"> = </w:t>
+      </w:r>
+      <w:r>
+        <w:rPr>
+          <w:b/>
+          <w:bCs/>
+          <w:i/>
+          <w:iCs/>
+        </w:rPr>
+        <w:t>datos</w:t>
+      </w:r>
+      <w:r>
+        <w:rPr>
+          <w:b/>
+          <w:bCs/>
+          <w:i/>
+          <w:iCs/>
+        </w:rPr>
+        <w:t xml:space="preserve">. </w:t>
+      </w:r>
+      <w:r>
+        <w:t>Debe quedar así:</w:t>
+      </w:r>
+    </w:p>
+    <w:p>
+      <w:pPr>
+        <w:pStyle w:val="Prrafodelista"/>
+        <w:jc w:val="both"/>
+      </w:pPr>
+      <w:r>
+        <w:rPr>
+          <w:noProof/>
+        </w:rPr>
         <w:drawing>
-          <wp:inline distT="0" distB="0" distL="0" distR="0" wp14:anchorId="4D61368F" wp14:editId="52BF905F">
-            <wp:extent cx="5612130" cy="356870"/>
-            <wp:effectExtent l="0" t="0" r="7620" b="5080"/>
-            <wp:docPr id="31" name="Imagen 31"/>
+          <wp:inline distT="0" distB="0" distL="0" distR="0" wp14:anchorId="425DD2EF" wp14:editId="5ABFC23A">
+            <wp:extent cx="3408218" cy="737239"/>
+            <wp:effectExtent l="0" t="0" r="1905" b="5715"/>
+            <wp:docPr id="29" name="Imagen 29"/>
             <wp:cNvGraphicFramePr>
               <a:graphicFrameLocks xmlns:a="http://schemas.openxmlformats.org/drawingml/2006/main" noChangeAspect="1"/>
             </wp:cNvGraphicFramePr>
@@ -2316,7 +2347,7 @@
                   <pic:spPr>
                     <a:xfrm>
                       <a:off x="0" y="0"/>
-                      <a:ext cx="5612130" cy="356870"/>
+                      <a:ext cx="3431411" cy="742256"/>
                     </a:xfrm>
                     <a:prstGeom prst="rect">
                       <a:avLst/>
@@ -2331,65 +2362,6 @@
     </w:p>
     <w:p>
       <w:pPr>
-        <w:pStyle w:val="Prrafodelista"/>
-        <w:jc w:val="both"/>
-      </w:pPr>
-      <w:r>
-        <w:t>Esto es para que ya no tenga como parámetro solamente el id, sino todos los datos del</w:t>
-      </w:r>
-      <w:r>
-        <w:t xml:space="preserve"> array contacto. </w:t>
-      </w:r>
-      <w:r>
-        <w:rPr>
-          <w:highlight w:val="yellow"/>
-        </w:rPr>
-        <w:t>No confundir este contacto (el cual es el alias del array contact</w:t>
-      </w:r>
-      <w:r>
-        <w:rPr>
-          <w:highlight w:val="yellow"/>
-        </w:rPr>
-        <w:t>azos de nuestro foreach</w:t>
-      </w:r>
-      <w:r>
-        <w:rPr>
-          <w:highlight w:val="yellow"/>
-        </w:rPr>
-        <w:t>)</w:t>
-      </w:r>
-      <w:r>
-        <w:rPr>
-          <w:highlight w:val="yellow"/>
-        </w:rPr>
-        <w:t>, con el objeto contacto del script.</w:t>
-      </w:r>
-      <w:r>
-        <w:t xml:space="preserve"> </w:t>
-      </w:r>
-    </w:p>
-    <w:p>
-      <w:pPr>
-        <w:ind w:left="360"/>
-        <w:jc w:val="both"/>
-      </w:pPr>
-    </w:p>
-    <w:p>
-      <w:pPr>
-        <w:pStyle w:val="Prrafodelista"/>
-        <w:numPr>
-          <w:ilvl w:val="0"/>
-          <w:numId w:val="3"/>
-        </w:numPr>
-        <w:jc w:val="both"/>
-      </w:pPr>
-      <w:r>
-        <w:t>Para que pueda guardar los datos lo haremos así:</w:t>
-      </w:r>
-    </w:p>
-    <w:p>
-      <w:pPr>
-        <w:pStyle w:val="Prrafodelista"/>
         <w:jc w:val="both"/>
       </w:pPr>
     </w:p>
@@ -2403,20 +2375,41 @@
         <w:jc w:val="both"/>
       </w:pPr>
       <w:r>
-        <w:t>Creamos una nueva función asíncrona, llamada guardar(). Si es un registro nuevo, con axios llamamos al método post y a la ruta /contactos, la cual de acuerdo al listado de rutas de Laravel, es la que necesitamos para usar el método store() del controlador:</w:t>
-      </w:r>
-    </w:p>
-    <w:p>
-      <w:pPr>
-        <w:pStyle w:val="Prrafodelista"/>
-        <w:jc w:val="both"/>
-      </w:pPr>
-      <w:r>
+        <w:t xml:space="preserve">Para el caso de crear (es decir update == false), retornamos los campos tal cual como están en el objeto </w:t>
+      </w:r>
+      <w:r>
+        <w:rPr>
+          <w:b/>
+          <w:bCs/>
+          <w:i/>
+          <w:iCs/>
+        </w:rPr>
+        <w:t>contacto</w:t>
+      </w:r>
+      <w:r>
+        <w:t>, es decir, vacíos. Para eso, digitamos lo siguiente</w:t>
+      </w:r>
+      <w:r>
+        <w:t xml:space="preserve"> (solo lo encerrado por las líneas naranja)</w:t>
+      </w:r>
+      <w:r>
+        <w:t>:</w:t>
+      </w:r>
+    </w:p>
+    <w:p>
+      <w:pPr>
+        <w:pStyle w:val="Prrafodelista"/>
+        <w:jc w:val="both"/>
+      </w:pPr>
+      <w:r>
+        <w:rPr>
+          <w:noProof/>
+        </w:rPr>
         <w:drawing>
-          <wp:inline distT="0" distB="0" distL="0" distR="0" wp14:anchorId="1A3F3AD3" wp14:editId="535427BC">
-            <wp:extent cx="4934197" cy="1025585"/>
-            <wp:effectExtent l="0" t="0" r="0" b="3175"/>
-            <wp:docPr id="32" name="Imagen 32"/>
+          <wp:inline distT="0" distB="0" distL="0" distR="0" wp14:anchorId="0664FDD8" wp14:editId="33728E71">
+            <wp:extent cx="3467594" cy="1248852"/>
+            <wp:effectExtent l="0" t="0" r="0" b="8890"/>
+            <wp:docPr id="30" name="Imagen 30"/>
             <wp:cNvGraphicFramePr>
               <a:graphicFrameLocks xmlns:a="http://schemas.openxmlformats.org/drawingml/2006/main" noChangeAspect="1"/>
             </wp:cNvGraphicFramePr>
@@ -2436,7 +2429,7 @@
                   <pic:spPr>
                     <a:xfrm>
                       <a:off x="0" y="0"/>
-                      <a:ext cx="4952899" cy="1029472"/>
+                      <a:ext cx="3482274" cy="1254139"/>
                     </a:xfrm>
                     <a:prstGeom prst="rect">
                       <a:avLst/>
@@ -2452,12 +2445,6 @@
     <w:p>
       <w:pPr>
         <w:pStyle w:val="Prrafodelista"/>
-        <w:jc w:val="both"/>
-      </w:pPr>
-    </w:p>
-    <w:p>
-      <w:pPr>
-        <w:pStyle w:val="Prrafodelista"/>
         <w:numPr>
           <w:ilvl w:val="1"/>
           <w:numId w:val="3"/>
@@ -2465,20 +2452,23 @@
         <w:jc w:val="both"/>
       </w:pPr>
       <w:r>
-        <w:t>Queremos que una vez guardado el contacto nuevo (o actualizado uno existente), el modal se cierre y que se muestre la lista actual de contactos. Para eso llamamos los respectivos métodos (ojo, después de cerrar el else):</w:t>
-      </w:r>
-    </w:p>
-    <w:p>
-      <w:pPr>
-        <w:pStyle w:val="Prrafodelista"/>
-        <w:jc w:val="both"/>
-      </w:pPr>
-      <w:r>
+        <w:t>Hacemos el siguiente cambio en la línea para el botón Editar en el modal, en el template:</w:t>
+      </w:r>
+    </w:p>
+    <w:p>
+      <w:pPr>
+        <w:pStyle w:val="Prrafodelista"/>
+        <w:jc w:val="both"/>
+      </w:pPr>
+      <w:r>
+        <w:rPr>
+          <w:noProof/>
+        </w:rPr>
         <w:drawing>
-          <wp:inline distT="0" distB="0" distL="0" distR="0" wp14:anchorId="35A588E2" wp14:editId="1C2F15A8">
-            <wp:extent cx="4447309" cy="885637"/>
-            <wp:effectExtent l="0" t="0" r="0" b="0"/>
-            <wp:docPr id="33" name="Imagen 33"/>
+          <wp:inline distT="0" distB="0" distL="0" distR="0" wp14:anchorId="4D61368F" wp14:editId="52BF905F">
+            <wp:extent cx="5612130" cy="356870"/>
+            <wp:effectExtent l="0" t="0" r="7620" b="5080"/>
+            <wp:docPr id="31" name="Imagen 31"/>
             <wp:cNvGraphicFramePr>
               <a:graphicFrameLocks xmlns:a="http://schemas.openxmlformats.org/drawingml/2006/main" noChangeAspect="1"/>
             </wp:cNvGraphicFramePr>
@@ -2498,7 +2488,7 @@
                   <pic:spPr>
                     <a:xfrm>
                       <a:off x="0" y="0"/>
-                      <a:ext cx="4486593" cy="893460"/>
+                      <a:ext cx="5612130" cy="356870"/>
                     </a:xfrm>
                     <a:prstGeom prst="rect">
                       <a:avLst/>
@@ -2513,6 +2503,65 @@
     </w:p>
     <w:p>
       <w:pPr>
+        <w:pStyle w:val="Prrafodelista"/>
+        <w:jc w:val="both"/>
+      </w:pPr>
+      <w:r>
+        <w:t>Esto es para que ya no tenga como parámetro solamente el id, sino todos los datos del</w:t>
+      </w:r>
+      <w:r>
+        <w:t xml:space="preserve"> array contacto. </w:t>
+      </w:r>
+      <w:r>
+        <w:rPr>
+          <w:highlight w:val="yellow"/>
+        </w:rPr>
+        <w:t>No confundir este contacto (el cual es el alias del array contact</w:t>
+      </w:r>
+      <w:r>
+        <w:rPr>
+          <w:highlight w:val="yellow"/>
+        </w:rPr>
+        <w:t>azos de nuestro foreach</w:t>
+      </w:r>
+      <w:r>
+        <w:rPr>
+          <w:highlight w:val="yellow"/>
+        </w:rPr>
+        <w:t>)</w:t>
+      </w:r>
+      <w:r>
+        <w:rPr>
+          <w:highlight w:val="yellow"/>
+        </w:rPr>
+        <w:t>, con el objeto contacto del script.</w:t>
+      </w:r>
+      <w:r>
+        <w:t xml:space="preserve"> </w:t>
+      </w:r>
+    </w:p>
+    <w:p>
+      <w:pPr>
+        <w:ind w:left="360"/>
+        <w:jc w:val="both"/>
+      </w:pPr>
+    </w:p>
+    <w:p>
+      <w:pPr>
+        <w:pStyle w:val="Prrafodelista"/>
+        <w:numPr>
+          <w:ilvl w:val="0"/>
+          <w:numId w:val="3"/>
+        </w:numPr>
+        <w:jc w:val="both"/>
+      </w:pPr>
+      <w:r>
+        <w:t>Para que pueda guardar los datos lo haremos así:</w:t>
+      </w:r>
+    </w:p>
+    <w:p>
+      <w:pPr>
+        <w:pStyle w:val="Prrafodelista"/>
         <w:jc w:val="both"/>
       </w:pPr>
     </w:p>
@@ -2526,21 +2575,23 @@
         <w:jc w:val="both"/>
       </w:pPr>
       <w:r>
-        <w:t>Enlazamos el botón de Guardar cambios, en el modal, con el método que acabamos de crear, así:</w:t>
-      </w:r>
-    </w:p>
-    <w:p>
-      <w:pPr>
-        <w:pStyle w:val="Prrafodelista"/>
-        <w:jc w:val="both"/>
-      </w:pPr>
-      <w:r>
-        <w:lastRenderedPageBreak/>
+        <w:t>Creamos una nueva función asíncrona, llamada guardar(). Si es un registro nuevo, con axios llamamos al método post y a la ruta /contactos, la cual de acuerdo al listado de rutas de Laravel, es la que necesitamos para usar el método store() del controlador:</w:t>
+      </w:r>
+    </w:p>
+    <w:p>
+      <w:pPr>
+        <w:pStyle w:val="Prrafodelista"/>
+        <w:jc w:val="both"/>
+      </w:pPr>
+      <w:r>
+        <w:rPr>
+          <w:noProof/>
+        </w:rPr>
         <w:drawing>
-          <wp:inline distT="0" distB="0" distL="0" distR="0" wp14:anchorId="38695D26" wp14:editId="160FB81B">
-            <wp:extent cx="4322618" cy="674461"/>
-            <wp:effectExtent l="0" t="0" r="1905" b="0"/>
-            <wp:docPr id="34" name="Imagen 34"/>
+          <wp:inline distT="0" distB="0" distL="0" distR="0" wp14:anchorId="1A3F3AD3" wp14:editId="535427BC">
+            <wp:extent cx="4934197" cy="1025585"/>
+            <wp:effectExtent l="0" t="0" r="0" b="3175"/>
+            <wp:docPr id="32" name="Imagen 32"/>
             <wp:cNvGraphicFramePr>
               <a:graphicFrameLocks xmlns:a="http://schemas.openxmlformats.org/drawingml/2006/main" noChangeAspect="1"/>
             </wp:cNvGraphicFramePr>
@@ -2560,7 +2611,7 @@
                   <pic:spPr>
                     <a:xfrm>
                       <a:off x="0" y="0"/>
-                      <a:ext cx="4336098" cy="676564"/>
+                      <a:ext cx="4952899" cy="1029472"/>
                     </a:xfrm>
                     <a:prstGeom prst="rect">
                       <a:avLst/>
@@ -2589,20 +2640,23 @@
         <w:jc w:val="both"/>
       </w:pPr>
       <w:r>
-        <w:t>Nos aseguramos que en el controlador ContactController, el método store() tenga la rutina apropiada:</w:t>
-      </w:r>
-    </w:p>
-    <w:p>
-      <w:pPr>
-        <w:pStyle w:val="Prrafodelista"/>
-        <w:jc w:val="both"/>
-      </w:pPr>
-      <w:r>
+        <w:t>Queremos que una vez guardado el contacto nuevo (o actualizado uno existente), el modal se cierre y que se muestre la lista actual de contactos. Para eso llamamos los respectivos métodos (ojo, después de cerrar el else):</w:t>
+      </w:r>
+    </w:p>
+    <w:p>
+      <w:pPr>
+        <w:pStyle w:val="Prrafodelista"/>
+        <w:jc w:val="both"/>
+      </w:pPr>
+      <w:r>
+        <w:rPr>
+          <w:noProof/>
+        </w:rPr>
         <w:drawing>
-          <wp:inline distT="0" distB="0" distL="0" distR="0" wp14:anchorId="52D0AAAF" wp14:editId="1AAB4E43">
-            <wp:extent cx="2481439" cy="724395"/>
+          <wp:inline distT="0" distB="0" distL="0" distR="0" wp14:anchorId="35A588E2" wp14:editId="1C2F15A8">
+            <wp:extent cx="4447309" cy="885637"/>
             <wp:effectExtent l="0" t="0" r="0" b="0"/>
-            <wp:docPr id="35" name="Imagen 35" descr="Texto&#10;&#10;Descripción generada automáticamente con confianza media"/>
+            <wp:docPr id="33" name="Imagen 33"/>
             <wp:cNvGraphicFramePr>
               <a:graphicFrameLocks xmlns:a="http://schemas.openxmlformats.org/drawingml/2006/main" noChangeAspect="1"/>
             </wp:cNvGraphicFramePr>
@@ -2610,7 +2664,7 @@
               <a:graphicData uri="http://schemas.openxmlformats.org/drawingml/2006/picture">
                 <pic:pic xmlns:pic="http://schemas.openxmlformats.org/drawingml/2006/picture">
                   <pic:nvPicPr>
-                    <pic:cNvPr id="35" name="Imagen 35" descr="Texto&#10;&#10;Descripción generada automáticamente con confianza media"/>
+                    <pic:cNvPr id="1" name=""/>
                     <pic:cNvPicPr/>
                   </pic:nvPicPr>
                   <pic:blipFill>
@@ -2622,7 +2676,7 @@
                   <pic:spPr>
                     <a:xfrm>
                       <a:off x="0" y="0"/>
-                      <a:ext cx="2555625" cy="746052"/>
+                      <a:ext cx="4486593" cy="893460"/>
                     </a:xfrm>
                     <a:prstGeom prst="rect">
                       <a:avLst/>
@@ -2637,15 +2691,8 @@
     </w:p>
     <w:p>
       <w:pPr>
-        <w:pStyle w:val="Prrafodelista"/>
-        <w:jc w:val="both"/>
-      </w:pPr>
-      <w:r>
-        <w:t>Es de tener en cuenta, que si existe un input de tipo ‘file’, con esta rutina no se podrá subir un archivo como tal. En ese caso se puede probar el método fill($request-&gt;except(‘miarchivo’)).</w:t>
-      </w:r>
-      <w:r>
-        <w:t xml:space="preserve"> De todos modos, puede ser necesario investigar más al respecto, y cómo trata Vue los archivos, ya que desde Laravel sabemos perfectamente cómo se procesan.</w:t>
-      </w:r>
+        <w:jc w:val="both"/>
+      </w:pPr>
     </w:p>
     <w:p>
       <w:pPr>
@@ -2657,20 +2704,23 @@
         <w:jc w:val="both"/>
       </w:pPr>
       <w:r>
-        <w:t>Probamos creando un nuevo usuario. Luego clic en Guardar cambios:</w:t>
-      </w:r>
-    </w:p>
-    <w:p>
-      <w:pPr>
-        <w:ind w:left="360"/>
-        <w:jc w:val="both"/>
-      </w:pPr>
-      <w:r>
+        <w:t>Enlazamos el botón de Guardar cambios, en el modal, con el método que acabamos de crear, así:</w:t>
+      </w:r>
+    </w:p>
+    <w:p>
+      <w:pPr>
+        <w:pStyle w:val="Prrafodelista"/>
+        <w:jc w:val="both"/>
+      </w:pPr>
+      <w:r>
+        <w:rPr>
+          <w:noProof/>
+        </w:rPr>
         <w:drawing>
-          <wp:inline distT="0" distB="0" distL="0" distR="0" wp14:anchorId="06B3478D" wp14:editId="340AA2EA">
-            <wp:extent cx="3022270" cy="2248407"/>
-            <wp:effectExtent l="0" t="0" r="6985" b="0"/>
-            <wp:docPr id="36" name="Imagen 36"/>
+          <wp:inline distT="0" distB="0" distL="0" distR="0" wp14:anchorId="38695D26" wp14:editId="160FB81B">
+            <wp:extent cx="4322618" cy="674461"/>
+            <wp:effectExtent l="0" t="0" r="1905" b="0"/>
+            <wp:docPr id="34" name="Imagen 34"/>
             <wp:cNvGraphicFramePr>
               <a:graphicFrameLocks xmlns:a="http://schemas.openxmlformats.org/drawingml/2006/main" noChangeAspect="1"/>
             </wp:cNvGraphicFramePr>
@@ -2690,6 +2740,143 @@
                   <pic:spPr>
                     <a:xfrm>
                       <a:off x="0" y="0"/>
+                      <a:ext cx="4336098" cy="676564"/>
+                    </a:xfrm>
+                    <a:prstGeom prst="rect">
+                      <a:avLst/>
+                    </a:prstGeom>
+                  </pic:spPr>
+                </pic:pic>
+              </a:graphicData>
+            </a:graphic>
+          </wp:inline>
+        </w:drawing>
+      </w:r>
+    </w:p>
+    <w:p>
+      <w:pPr>
+        <w:pStyle w:val="Prrafodelista"/>
+        <w:jc w:val="both"/>
+      </w:pPr>
+    </w:p>
+    <w:p>
+      <w:pPr>
+        <w:pStyle w:val="Prrafodelista"/>
+        <w:numPr>
+          <w:ilvl w:val="1"/>
+          <w:numId w:val="3"/>
+        </w:numPr>
+        <w:jc w:val="both"/>
+      </w:pPr>
+      <w:r>
+        <w:t>Nos aseguramos que en el controlador ContactController, el método store() tenga la rutina apropiada:</w:t>
+      </w:r>
+    </w:p>
+    <w:p>
+      <w:pPr>
+        <w:pStyle w:val="Prrafodelista"/>
+        <w:jc w:val="both"/>
+      </w:pPr>
+      <w:r>
+        <w:rPr>
+          <w:noProof/>
+        </w:rPr>
+        <w:drawing>
+          <wp:inline distT="0" distB="0" distL="0" distR="0" wp14:anchorId="52D0AAAF" wp14:editId="1AAB4E43">
+            <wp:extent cx="2481439" cy="724395"/>
+            <wp:effectExtent l="0" t="0" r="0" b="0"/>
+            <wp:docPr id="35" name="Imagen 35" descr="Texto&#10;&#10;Descripción generada automáticamente con confianza media"/>
+            <wp:cNvGraphicFramePr>
+              <a:graphicFrameLocks xmlns:a="http://schemas.openxmlformats.org/drawingml/2006/main" noChangeAspect="1"/>
+            </wp:cNvGraphicFramePr>
+            <a:graphic xmlns:a="http://schemas.openxmlformats.org/drawingml/2006/main">
+              <a:graphicData uri="http://schemas.openxmlformats.org/drawingml/2006/picture">
+                <pic:pic xmlns:pic="http://schemas.openxmlformats.org/drawingml/2006/picture">
+                  <pic:nvPicPr>
+                    <pic:cNvPr id="35" name="Imagen 35" descr="Texto&#10;&#10;Descripción generada automáticamente con confianza media"/>
+                    <pic:cNvPicPr/>
+                  </pic:nvPicPr>
+                  <pic:blipFill>
+                    <a:blip r:embed="rId41"/>
+                    <a:stretch>
+                      <a:fillRect/>
+                    </a:stretch>
+                  </pic:blipFill>
+                  <pic:spPr>
+                    <a:xfrm>
+                      <a:off x="0" y="0"/>
+                      <a:ext cx="2555625" cy="746052"/>
+                    </a:xfrm>
+                    <a:prstGeom prst="rect">
+                      <a:avLst/>
+                    </a:prstGeom>
+                  </pic:spPr>
+                </pic:pic>
+              </a:graphicData>
+            </a:graphic>
+          </wp:inline>
+        </w:drawing>
+      </w:r>
+    </w:p>
+    <w:p>
+      <w:pPr>
+        <w:pStyle w:val="Prrafodelista"/>
+        <w:jc w:val="both"/>
+      </w:pPr>
+      <w:r>
+        <w:t>Es de tener en cuenta, que si existe un input de tipo ‘file’, con esta rutina no se podrá subir un archivo como tal. En ese caso se puede probar el método fill($request-&gt;except(‘miarchivo’)).</w:t>
+      </w:r>
+      <w:r>
+        <w:t xml:space="preserve"> De todos modos, puede ser necesario investigar más al respecto, y cómo trata Vue los archivos, ya que desde Laravel sabemos perfectamente cómo se procesan.</w:t>
+      </w:r>
+    </w:p>
+    <w:p>
+      <w:pPr>
+        <w:pStyle w:val="Prrafodelista"/>
+        <w:numPr>
+          <w:ilvl w:val="1"/>
+          <w:numId w:val="3"/>
+        </w:numPr>
+        <w:jc w:val="both"/>
+      </w:pPr>
+      <w:r>
+        <w:t>Probamos creando un nuevo usuario. Luego clic en Guardar cambios:</w:t>
+      </w:r>
+    </w:p>
+    <w:p>
+      <w:pPr>
+        <w:ind w:left="360"/>
+        <w:jc w:val="both"/>
+      </w:pPr>
+      <w:r>
+        <w:rPr>
+          <w:noProof/>
+        </w:rPr>
+        <w:lastRenderedPageBreak/>
+        <w:drawing>
+          <wp:inline distT="0" distB="0" distL="0" distR="0" wp14:anchorId="06B3478D" wp14:editId="340AA2EA">
+            <wp:extent cx="3022270" cy="2248407"/>
+            <wp:effectExtent l="0" t="0" r="6985" b="0"/>
+            <wp:docPr id="36" name="Imagen 36"/>
+            <wp:cNvGraphicFramePr>
+              <a:graphicFrameLocks xmlns:a="http://schemas.openxmlformats.org/drawingml/2006/main" noChangeAspect="1"/>
+            </wp:cNvGraphicFramePr>
+            <a:graphic xmlns:a="http://schemas.openxmlformats.org/drawingml/2006/main">
+              <a:graphicData uri="http://schemas.openxmlformats.org/drawingml/2006/picture">
+                <pic:pic xmlns:pic="http://schemas.openxmlformats.org/drawingml/2006/picture">
+                  <pic:nvPicPr>
+                    <pic:cNvPr id="1" name=""/>
+                    <pic:cNvPicPr/>
+                  </pic:nvPicPr>
+                  <pic:blipFill>
+                    <a:blip r:embed="rId42"/>
+                    <a:stretch>
+                      <a:fillRect/>
+                    </a:stretch>
+                  </pic:blipFill>
+                  <pic:spPr>
+                    <a:xfrm>
+                      <a:off x="0" y="0"/>
                       <a:ext cx="3028447" cy="2253002"/>
                     </a:xfrm>
                     <a:prstGeom prst="rect">
@@ -2718,6 +2905,9 @@
         <w:jc w:val="both"/>
       </w:pPr>
       <w:r>
+        <w:rPr>
+          <w:noProof/>
+        </w:rPr>
         <w:drawing>
           <wp:inline distT="0" distB="0" distL="0" distR="0" wp14:anchorId="24F97381" wp14:editId="2B30C0B9">
             <wp:extent cx="5070763" cy="478504"/>
@@ -2734,7 +2924,7 @@
                     <pic:cNvPicPr/>
                   </pic:nvPicPr>
                   <pic:blipFill>
-                    <a:blip r:embed="rId41"/>
+                    <a:blip r:embed="rId43"/>
                     <a:stretch>
                       <a:fillRect/>
                     </a:stretch>

</xml_diff>